<commit_message>
a few more manuscript changes
</commit_message>
<xml_diff>
--- a/Writing/P1S2/UDPV_RR_s2.docx
+++ b/Writing/P1S2/UDPV_RR_s2.docx
@@ -126,7 +126,15 @@
         <w:fldChar w:fldCharType="separate"/>
       </w:r>
       <w:r>
-        <w:t>(Mawase et al., 2018; Wong et al., 2017)</w:t>
+        <w:t>(</w:t>
+      </w:r>
+      <w:proofErr w:type="spellStart"/>
+      <w:r>
+        <w:t>Mawase</w:t>
+      </w:r>
+      <w:proofErr w:type="spellEnd"/>
+      <w:r>
+        <w:t xml:space="preserve"> et al., 2018; Wong et al., 2017)</w:t>
       </w:r>
       <w:r>
         <w:fldChar w:fldCharType="end"/>
@@ -144,7 +152,15 @@
         <w:fldChar w:fldCharType="separate"/>
       </w:r>
       <w:r>
-        <w:t>(Hammerbeck et al., 2014)</w:t>
+        <w:t>(</w:t>
+      </w:r>
+      <w:proofErr w:type="spellStart"/>
+      <w:r>
+        <w:t>Hammerbeck</w:t>
+      </w:r>
+      <w:proofErr w:type="spellEnd"/>
+      <w:r>
+        <w:t xml:space="preserve"> et al., 2014)</w:t>
       </w:r>
       <w:r>
         <w:fldChar w:fldCharType="end"/>
@@ -177,7 +193,15 @@
         <w:fldChar w:fldCharType="separate"/>
       </w:r>
       <w:r>
-        <w:t>(Classen et al., 1998; Diedrichsen et al., 2010)</w:t>
+        <w:t xml:space="preserve">(Classen et al., 1998; </w:t>
+      </w:r>
+      <w:proofErr w:type="spellStart"/>
+      <w:r>
+        <w:t>Diedrichsen</w:t>
+      </w:r>
+      <w:proofErr w:type="spellEnd"/>
+      <w:r>
+        <w:t xml:space="preserve"> et al., 2010)</w:t>
       </w:r>
       <w:r>
         <w:fldChar w:fldCharType="end"/>
@@ -382,7 +406,47 @@
         <w:fldChar w:fldCharType="separate"/>
       </w:r>
       <w:r>
-        <w:t>(Classen et al., 1998; Diedrichsen et al., 2010; Orban de Xivry et al., 2011; Verstynen and Sabes, 2011)</w:t>
+        <w:t xml:space="preserve">(Classen et al., 1998; </w:t>
+      </w:r>
+      <w:proofErr w:type="spellStart"/>
+      <w:r>
+        <w:t>Diedrichsen</w:t>
+      </w:r>
+      <w:proofErr w:type="spellEnd"/>
+      <w:r>
+        <w:t xml:space="preserve"> et al., 2010; </w:t>
+      </w:r>
+      <w:proofErr w:type="spellStart"/>
+      <w:r>
+        <w:t>Orban</w:t>
+      </w:r>
+      <w:proofErr w:type="spellEnd"/>
+      <w:r>
+        <w:t xml:space="preserve"> de </w:t>
+      </w:r>
+      <w:proofErr w:type="spellStart"/>
+      <w:r>
+        <w:t>Xivry</w:t>
+      </w:r>
+      <w:proofErr w:type="spellEnd"/>
+      <w:r>
+        <w:t xml:space="preserve"> et al., 2011; </w:t>
+      </w:r>
+      <w:proofErr w:type="spellStart"/>
+      <w:r>
+        <w:t>Verstynen</w:t>
+      </w:r>
+      <w:proofErr w:type="spellEnd"/>
+      <w:r>
+        <w:t xml:space="preserve"> and </w:t>
+      </w:r>
+      <w:proofErr w:type="spellStart"/>
+      <w:r>
+        <w:t>Sabes</w:t>
+      </w:r>
+      <w:proofErr w:type="spellEnd"/>
+      <w:r>
+        <w:t>, 2011)</w:t>
       </w:r>
       <w:r>
         <w:fldChar w:fldCharType="end"/>
@@ -552,7 +616,15 @@
         <w:fldChar w:fldCharType="separate"/>
       </w:r>
       <w:r>
-        <w:t>(Cherry-Allen et al., 2018; French et al., 2018; Hussain et al., 2013; Kim and Krebs, 2012; Kim and Mugisha, 2014; Statton et al., 2016)</w:t>
+        <w:t xml:space="preserve">(Cherry-Allen et al., 2018; French et al., 2018; Hussain et al., 2013; Kim and Krebs, 2012; Kim and Mugisha, 2014; </w:t>
+      </w:r>
+      <w:proofErr w:type="spellStart"/>
+      <w:r>
+        <w:t>Statton</w:t>
+      </w:r>
+      <w:proofErr w:type="spellEnd"/>
+      <w:r>
+        <w:t xml:space="preserve"> et al., 2016)</w:t>
       </w:r>
       <w:r>
         <w:fldChar w:fldCharType="end"/>
@@ -621,7 +693,15 @@
         <w:t xml:space="preserve">for one of the experimental groups, all visual feedback </w:t>
       </w:r>
       <w:r>
-        <w:t>was veridical and participants were fully aware that they were being guided</w:t>
+        <w:t xml:space="preserve">was </w:t>
+      </w:r>
+      <w:proofErr w:type="gramStart"/>
+      <w:r>
+        <w:t>veridical</w:t>
+      </w:r>
+      <w:proofErr w:type="gramEnd"/>
+      <w:r>
+        <w:t xml:space="preserve"> and participants were fully aware that they were being guided</w:t>
       </w:r>
       <w:r>
         <w:t xml:space="preserve"> by the targets</w:t>
@@ -842,7 +922,15 @@
         <w:fldChar w:fldCharType="separate"/>
       </w:r>
       <w:r>
-        <w:t>(Diedrichsen et al., 2010)</w:t>
+        <w:t>(</w:t>
+      </w:r>
+      <w:proofErr w:type="spellStart"/>
+      <w:r>
+        <w:t>Diedrichsen</w:t>
+      </w:r>
+      <w:proofErr w:type="spellEnd"/>
+      <w:r>
+        <w:t xml:space="preserve"> et al., 2010)</w:t>
       </w:r>
       <w:r>
         <w:fldChar w:fldCharType="end"/>
@@ -913,7 +1001,23 @@
         <w:fldChar w:fldCharType="separate"/>
       </w:r>
       <w:r>
-        <w:t>(Verstynen and Sabes, 2011)</w:t>
+        <w:t>(</w:t>
+      </w:r>
+      <w:proofErr w:type="spellStart"/>
+      <w:r>
+        <w:t>Verstynen</w:t>
+      </w:r>
+      <w:proofErr w:type="spellEnd"/>
+      <w:r>
+        <w:t xml:space="preserve"> and </w:t>
+      </w:r>
+      <w:proofErr w:type="spellStart"/>
+      <w:r>
+        <w:t>Sabes</w:t>
+      </w:r>
+      <w:proofErr w:type="spellEnd"/>
+      <w:r>
+        <w:t>, 2011)</w:t>
       </w:r>
       <w:r>
         <w:fldChar w:fldCharType="end"/>
@@ -1239,9 +1343,11 @@
       <w:r>
         <w:t xml:space="preserve">, </w:t>
       </w:r>
+      <w:proofErr w:type="gramStart"/>
       <w:r>
         <w:t>psychiatric</w:t>
       </w:r>
+      <w:proofErr w:type="gramEnd"/>
       <w:r>
         <w:t xml:space="preserve"> or </w:t>
       </w:r>
@@ -1507,7 +1613,15 @@
         <w:t xml:space="preserve"> monitor during the Baseline phase.</w:t>
       </w:r>
       <w:r>
-        <w:t xml:space="preserve"> In order for participants to</w:t>
+        <w:t xml:space="preserve"> </w:t>
+      </w:r>
+      <w:proofErr w:type="gramStart"/>
+      <w:r>
+        <w:t>In order for</w:t>
+      </w:r>
+      <w:proofErr w:type="gramEnd"/>
+      <w:r>
+        <w:t xml:space="preserve"> participants to</w:t>
       </w:r>
       <w:r>
         <w:t xml:space="preserve"> </w:t>
@@ -2338,7 +2452,15 @@
         <w:fldChar w:fldCharType="separate"/>
       </w:r>
       <w:r>
-        <w:t>(Zeni et al., 2008)</w:t>
+        <w:t>(</w:t>
+      </w:r>
+      <w:proofErr w:type="spellStart"/>
+      <w:r>
+        <w:t>Zeni</w:t>
+      </w:r>
+      <w:proofErr w:type="spellEnd"/>
+      <w:r>
+        <w:t xml:space="preserve"> et al., 2008)</w:t>
       </w:r>
       <w:r>
         <w:fldChar w:fldCharType="end"/>
@@ -2397,7 +2519,15 @@
         <w:t xml:space="preserve"> sagittal</w:t>
       </w:r>
       <w:r>
-        <w:t xml:space="preserve"> difference between the leading and trailing heel markers at the moment of leading heel strike. </w:t>
+        <w:t xml:space="preserve"> difference between the leading and trailing heel markers </w:t>
+      </w:r>
+      <w:proofErr w:type="gramStart"/>
+      <w:r>
+        <w:t>at the moment</w:t>
+      </w:r>
+      <w:proofErr w:type="gramEnd"/>
+      <w:r>
+        <w:t xml:space="preserve"> of leading heel strike. </w:t>
       </w:r>
       <w:r>
         <w:t xml:space="preserve">The step length during the last 50 strides of the Baseline phase will </w:t>
@@ -2708,6 +2838,9 @@
     <w:p>
       <w:pPr>
         <w:spacing w:line="480" w:lineRule="auto"/>
+        <w:rPr>
+          <w:ins w:id="65" w:author="Jonathan Wood" w:date="2020-08-27T10:00:00Z"/>
+        </w:rPr>
       </w:pPr>
       <w:r>
         <w:t>Thus, SAI represents the difference between the two step lengths normalized by the</w:t>
@@ -2721,52 +2854,52 @@
       <w:r>
         <w:t xml:space="preserve"> </w:t>
       </w:r>
-      <w:ins w:id="65" w:author="Jonathan Wood" w:date="2020-08-26T09:24:00Z">
+      <w:ins w:id="66" w:author="Jonathan Wood" w:date="2020-08-26T09:24:00Z">
         <w:r>
           <w:t>B</w:t>
         </w:r>
       </w:ins>
-      <w:ins w:id="66" w:author="Jonathan Wood" w:date="2020-08-10T09:43:00Z">
+      <w:ins w:id="67" w:author="Jonathan Wood" w:date="2020-08-10T09:43:00Z">
         <w:r>
           <w:t xml:space="preserve">y </w:t>
         </w:r>
       </w:ins>
-      <w:ins w:id="67" w:author="Jonathan Wood" w:date="2020-08-26T09:24:00Z">
+      <w:ins w:id="68" w:author="Jonathan Wood" w:date="2020-08-26T09:24:00Z">
         <w:r>
           <w:t>convention</w:t>
         </w:r>
       </w:ins>
-      <w:ins w:id="68" w:author="Jonathan Wood" w:date="2020-08-11T08:37:00Z">
+      <w:ins w:id="69" w:author="Jonathan Wood" w:date="2020-08-11T08:37:00Z">
         <w:r>
           <w:t>,</w:t>
         </w:r>
       </w:ins>
-      <w:ins w:id="69" w:author="Jonathan Wood" w:date="2020-08-10T09:43:00Z">
+      <w:ins w:id="70" w:author="Jonathan Wood" w:date="2020-08-10T09:43:00Z">
         <w:r>
           <w:t xml:space="preserve"> the SAI </w:t>
         </w:r>
       </w:ins>
-      <w:ins w:id="70" w:author="Jonathan Wood" w:date="2020-08-10T09:44:00Z">
+      <w:ins w:id="71" w:author="Jonathan Wood" w:date="2020-08-10T09:44:00Z">
         <w:r>
           <w:t xml:space="preserve">during learning </w:t>
         </w:r>
       </w:ins>
-      <w:ins w:id="71" w:author="Jonathan Wood" w:date="2020-08-11T08:37:00Z">
+      <w:ins w:id="72" w:author="Jonathan Wood" w:date="2020-08-11T08:37:00Z">
         <w:r>
           <w:t>will</w:t>
         </w:r>
       </w:ins>
-      <w:ins w:id="72" w:author="Jonathan Wood" w:date="2020-08-10T09:43:00Z">
+      <w:ins w:id="73" w:author="Jonathan Wood" w:date="2020-08-10T09:43:00Z">
         <w:r>
           <w:t xml:space="preserve"> always</w:t>
         </w:r>
       </w:ins>
-      <w:ins w:id="73" w:author="Jonathan Wood" w:date="2020-08-10T09:44:00Z">
+      <w:ins w:id="74" w:author="Jonathan Wood" w:date="2020-08-10T09:44:00Z">
         <w:r>
           <w:t xml:space="preserve"> be positive</w:t>
         </w:r>
       </w:ins>
-      <w:ins w:id="74" w:author="Jonathan Wood" w:date="2020-08-10T09:43:00Z">
+      <w:ins w:id="75" w:author="Jonathan Wood" w:date="2020-08-10T09:43:00Z">
         <w:r>
           <w:t xml:space="preserve">. </w:t>
         </w:r>
@@ -2846,19 +2979,92 @@
       <w:r>
         <w:t xml:space="preserve">s. </w:t>
       </w:r>
-      <w:ins w:id="75" w:author="Jonathan Wood" w:date="2020-08-26T12:12:00Z">
-        <w:r>
-          <w:t xml:space="preserve">We will also calculate the asymmetry of the leading and trailing limb placement as the difference between the long step and short step </w:t>
-        </w:r>
-      </w:ins>
-      <w:ins w:id="76" w:author="Jonathan Wood" w:date="2020-08-26T12:13:00Z">
-        <w:r>
-          <w:t xml:space="preserve">foot </w:t>
-        </w:r>
-      </w:ins>
-      <w:ins w:id="77" w:author="Jonathan Wood" w:date="2020-08-26T12:12:00Z">
-        <w:r>
-          <w:t xml:space="preserve">placements. Leading limb foot placement is the sagittal distance between the hip and ankle marker during that limb’s heel strike and trailing limb placement is the sagittal distance between the same markers during that limbs toe off. These data will be visualized in a plot for each leg to demonstrate how spatial aspects of step length change during this learning task </w:t>
+    </w:p>
+    <w:p>
+      <w:pPr>
+        <w:spacing w:line="480" w:lineRule="auto"/>
+        <w:rPr>
+          <w:ins w:id="76" w:author="Jonathan Wood" w:date="2020-08-27T10:00:00Z"/>
+        </w:rPr>
+      </w:pPr>
+    </w:p>
+    <w:p>
+      <w:pPr>
+        <w:spacing w:line="480" w:lineRule="auto"/>
+      </w:pPr>
+      <w:ins w:id="77" w:author="Jonathan Wood" w:date="2020-08-27T10:00:00Z">
+        <w:r>
+          <w:t xml:space="preserve">We will also calculate </w:t>
+        </w:r>
+      </w:ins>
+      <w:ins w:id="78" w:author="Jonathan Wood" w:date="2020-08-27T10:01:00Z">
+        <w:r>
+          <w:t xml:space="preserve">limb placement asymmetry. </w:t>
+        </w:r>
+      </w:ins>
+      <w:ins w:id="79" w:author="Jonathan Wood" w:date="2020-08-27T10:04:00Z">
+        <w:r>
+          <w:t>Leading limb foot placement is the sagittal distance between the hip and ankle marker during that limb’s heel strike and trailing limb placement is the sagittal distance between the same markers during that limb</w:t>
+        </w:r>
+      </w:ins>
+      <w:ins w:id="80" w:author="Jonathan Wood" w:date="2020-08-27T10:19:00Z">
+        <w:r>
+          <w:t>’</w:t>
+        </w:r>
+      </w:ins>
+      <w:ins w:id="81" w:author="Jonathan Wood" w:date="2020-08-27T10:04:00Z">
+        <w:r>
+          <w:t>s toe off.</w:t>
+        </w:r>
+      </w:ins>
+      <w:ins w:id="82" w:author="Jonathan Wood" w:date="2020-08-27T10:19:00Z">
+        <w:r>
+          <w:t xml:space="preserve"> Leading and trailing l</w:t>
+        </w:r>
+      </w:ins>
+      <w:ins w:id="83" w:author="Jonathan Wood" w:date="2020-08-27T10:17:00Z">
+        <w:r>
+          <w:t xml:space="preserve">imb placement asymmetry </w:t>
+        </w:r>
+      </w:ins>
+      <w:ins w:id="84" w:author="Jonathan Wood" w:date="2020-08-27T10:20:00Z">
+        <w:r>
+          <w:t>is</w:t>
+        </w:r>
+      </w:ins>
+      <w:ins w:id="85" w:author="Jonathan Wood" w:date="2020-08-27T10:17:00Z">
+        <w:r>
+          <w:t xml:space="preserve"> calculated as the difference between the long and short </w:t>
+        </w:r>
+      </w:ins>
+      <w:ins w:id="86" w:author="Jonathan Wood" w:date="2020-08-27T10:18:00Z">
+        <w:r>
+          <w:t>leading and trailing limb placement</w:t>
+        </w:r>
+      </w:ins>
+      <w:ins w:id="87" w:author="Jonathan Wood" w:date="2020-08-27T10:19:00Z">
+        <w:r>
+          <w:t>, respectively</w:t>
+        </w:r>
+      </w:ins>
+      <w:ins w:id="88" w:author="Jonathan Wood" w:date="2020-08-27T10:18:00Z">
+        <w:r>
+          <w:t xml:space="preserve">. </w:t>
+        </w:r>
+      </w:ins>
+      <w:ins w:id="89" w:author="Jonathan Wood" w:date="2020-08-26T12:12:00Z">
+        <w:r>
+          <w:t xml:space="preserve">These data will be visualized in a </w:t>
+        </w:r>
+      </w:ins>
+      <w:ins w:id="90" w:author="Jonathan Wood" w:date="2020-08-27T10:20:00Z">
+        <w:r>
+          <w:t>figure</w:t>
+        </w:r>
+      </w:ins>
+      <w:ins w:id="91" w:author="Jonathan Wood" w:date="2020-08-26T12:12:00Z">
+        <w:r>
+          <w:t xml:space="preserve"> </w:t>
         </w:r>
         <w:r>
           <w:fldChar w:fldCharType="begin"/>
@@ -2895,7 +3101,7 @@
       <w:r>
         <w:t xml:space="preserve">Our analyses of behavior during </w:t>
       </w:r>
-      <w:ins w:id="78" w:author="Jonathan Wood" w:date="2020-08-26T12:13:00Z">
+      <w:ins w:id="92" w:author="Jonathan Wood" w:date="2020-08-26T12:13:00Z">
         <w:r>
           <w:t xml:space="preserve">the </w:t>
         </w:r>
@@ -2903,7 +3109,7 @@
       <w:r>
         <w:t>Learning</w:t>
       </w:r>
-      <w:ins w:id="79" w:author="Jonathan Wood" w:date="2020-08-26T12:13:00Z">
+      <w:ins w:id="93" w:author="Jonathan Wood" w:date="2020-08-26T12:13:00Z">
         <w:r>
           <w:t xml:space="preserve"> phase</w:t>
         </w:r>
@@ -2911,47 +3117,47 @@
       <w:r>
         <w:t xml:space="preserve"> will focus on checking our assumptions</w:t>
       </w:r>
-      <w:ins w:id="80" w:author="Jonathan Wood" w:date="2020-08-26T12:14:00Z">
+      <w:ins w:id="94" w:author="Jonathan Wood" w:date="2020-08-26T12:14:00Z">
         <w:r>
           <w:t xml:space="preserve"> that the</w:t>
         </w:r>
       </w:ins>
-      <w:ins w:id="81" w:author="Jonathan Wood" w:date="2020-08-26T12:17:00Z">
+      <w:ins w:id="95" w:author="Jonathan Wood" w:date="2020-08-26T12:17:00Z">
         <w:r>
           <w:t xml:space="preserve"> SAI</w:t>
         </w:r>
       </w:ins>
-      <w:ins w:id="82" w:author="Jonathan Wood" w:date="2020-08-26T12:14:00Z">
+      <w:ins w:id="96" w:author="Jonathan Wood" w:date="2020-08-26T12:14:00Z">
         <w:r>
           <w:t xml:space="preserve"> behavior will </w:t>
         </w:r>
       </w:ins>
-      <w:ins w:id="83" w:author="Jonathan Wood" w:date="2020-08-26T12:16:00Z">
+      <w:ins w:id="97" w:author="Jonathan Wood" w:date="2020-08-26T12:16:00Z">
         <w:r>
           <w:t>accurately</w:t>
         </w:r>
       </w:ins>
-      <w:ins w:id="84" w:author="Jonathan Wood" w:date="2020-08-26T12:14:00Z">
+      <w:ins w:id="98" w:author="Jonathan Wood" w:date="2020-08-26T12:14:00Z">
         <w:r>
           <w:t xml:space="preserve"> follow the target </w:t>
         </w:r>
       </w:ins>
-      <w:ins w:id="85" w:author="Jonathan Wood" w:date="2020-08-26T12:17:00Z">
+      <w:ins w:id="99" w:author="Jonathan Wood" w:date="2020-08-26T12:17:00Z">
         <w:r>
           <w:t>SAI</w:t>
         </w:r>
       </w:ins>
-      <w:ins w:id="86" w:author="Jonathan Wood" w:date="2020-08-26T12:15:00Z">
+      <w:ins w:id="100" w:author="Jonathan Wood" w:date="2020-08-26T12:15:00Z">
         <w:r>
           <w:t xml:space="preserve"> </w:t>
         </w:r>
       </w:ins>
-      <w:ins w:id="87" w:author="Jonathan Wood" w:date="2020-08-26T12:29:00Z">
+      <w:ins w:id="101" w:author="Jonathan Wood" w:date="2020-08-26T12:29:00Z">
         <w:r>
           <w:t xml:space="preserve">for </w:t>
         </w:r>
       </w:ins>
-      <w:ins w:id="88" w:author="Jonathan Wood" w:date="2020-08-26T12:15:00Z">
+      <w:ins w:id="102" w:author="Jonathan Wood" w:date="2020-08-26T12:15:00Z">
         <w:r>
           <w:t>each condition. That is</w:t>
         </w:r>
@@ -2959,7 +3165,7 @@
       <w:r>
         <w:t xml:space="preserve">, </w:t>
       </w:r>
-      <w:del w:id="89" w:author="Jonathan Wood" w:date="2020-08-26T12:15:00Z">
+      <w:del w:id="103" w:author="Jonathan Wood" w:date="2020-08-26T12:15:00Z">
         <w:r>
           <w:delText>based on the task design</w:delText>
         </w:r>
@@ -2976,7 +3182,7 @@
           <w:delText xml:space="preserve">, </w:delText>
         </w:r>
       </w:del>
-      <w:del w:id="90" w:author="Jonathan Wood" w:date="2020-08-26T12:16:00Z">
+      <w:del w:id="104" w:author="Jonathan Wood" w:date="2020-08-26T12:16:00Z">
         <w:r>
           <w:delText xml:space="preserve">that </w:delText>
         </w:r>
@@ -2990,7 +3196,7 @@
       <w:r>
         <w:t>) will</w:t>
       </w:r>
-      <w:ins w:id="91" w:author="Jonathan Wood" w:date="2020-08-26T09:37:00Z">
+      <w:ins w:id="105" w:author="Jonathan Wood" w:date="2020-08-26T09:37:00Z">
         <w:r>
           <w:t xml:space="preserve"> (Figure 4D)</w:t>
         </w:r>
@@ -3010,17 +3216,17 @@
       <w:r>
         <w:t>our models do not make qualitatively different predictions regarding behavior during the Learning phase</w:t>
       </w:r>
-      <w:ins w:id="92" w:author="Jonathan Wood" w:date="2020-08-26T09:37:00Z">
+      <w:ins w:id="106" w:author="Jonathan Wood" w:date="2020-08-26T09:37:00Z">
         <w:r>
           <w:t xml:space="preserve"> (Figure 3A</w:t>
         </w:r>
       </w:ins>
-      <w:ins w:id="93" w:author="Jonathan Wood" w:date="2020-08-26T09:38:00Z">
+      <w:ins w:id="107" w:author="Jonathan Wood" w:date="2020-08-26T09:38:00Z">
         <w:r>
           <w:t>, learning insets</w:t>
         </w:r>
       </w:ins>
-      <w:ins w:id="94" w:author="Jonathan Wood" w:date="2020-08-26T09:37:00Z">
+      <w:ins w:id="108" w:author="Jonathan Wood" w:date="2020-08-26T09:37:00Z">
         <w:r>
           <w:t>)</w:t>
         </w:r>
@@ -3222,7 +3428,15 @@
         <w:fldChar w:fldCharType="separate"/>
       </w:r>
       <w:r>
-        <w:t>(Kitago et al., 2013; Wood et al., 2020)</w:t>
+        <w:t>(</w:t>
+      </w:r>
+      <w:proofErr w:type="spellStart"/>
+      <w:r>
+        <w:t>Kitago</w:t>
+      </w:r>
+      <w:proofErr w:type="spellEnd"/>
+      <w:r>
+        <w:t xml:space="preserve"> et al., 2013; Wood et al., 2020)</w:t>
       </w:r>
       <w:r>
         <w:fldChar w:fldCharType="end"/>
@@ -3366,7 +3580,15 @@
         <w:fldChar w:fldCharType="separate"/>
       </w:r>
       <w:r>
-        <w:t>(Diedrichsen et al., 2010)</w:t>
+        <w:t>(</w:t>
+      </w:r>
+      <w:proofErr w:type="spellStart"/>
+      <w:r>
+        <w:t>Diedrichsen</w:t>
+      </w:r>
+      <w:proofErr w:type="spellEnd"/>
+      <w:r>
+        <w:t xml:space="preserve"> et al., 2010)</w:t>
       </w:r>
       <w:r>
         <w:fldChar w:fldCharType="end"/>
@@ -3377,12 +3599,12 @@
       <w:r>
         <w:t xml:space="preserve"> </w:t>
       </w:r>
-      <w:ins w:id="95" w:author="Jonathan Wood" w:date="2020-08-26T08:30:00Z">
+      <w:ins w:id="109" w:author="Jonathan Wood" w:date="2020-08-26T08:30:00Z">
         <w:r>
           <w:t xml:space="preserve">Unlike the force-field </w:t>
         </w:r>
       </w:ins>
-      <w:ins w:id="96" w:author="Jonathan Wood" w:date="2020-08-26T08:31:00Z">
+      <w:ins w:id="110" w:author="Jonathan Wood" w:date="2020-08-26T08:31:00Z">
         <w:r>
           <w:t xml:space="preserve">adaptation task used the in </w:t>
         </w:r>
@@ -3395,67 +3617,67 @@
           <w:t xml:space="preserve"> et al. study, </w:t>
         </w:r>
       </w:ins>
-      <w:ins w:id="97" w:author="Jonathan Wood" w:date="2020-08-12T19:57:00Z">
+      <w:ins w:id="111" w:author="Jonathan Wood" w:date="2020-08-12T19:57:00Z">
         <w:r>
           <w:t>the learning paradigm we are proposing</w:t>
         </w:r>
       </w:ins>
-      <w:ins w:id="98" w:author="Jonathan Wood" w:date="2020-08-26T08:30:00Z">
+      <w:ins w:id="112" w:author="Jonathan Wood" w:date="2020-08-26T08:30:00Z">
         <w:r>
           <w:t xml:space="preserve"> </w:t>
         </w:r>
       </w:ins>
-      <w:ins w:id="99" w:author="Jonathan Wood" w:date="2020-08-12T19:57:00Z">
+      <w:ins w:id="113" w:author="Jonathan Wood" w:date="2020-08-12T19:57:00Z">
         <w:r>
           <w:t xml:space="preserve">involves </w:t>
         </w:r>
       </w:ins>
-      <w:ins w:id="100" w:author="Jonathan Wood" w:date="2020-08-26T08:33:00Z">
+      <w:ins w:id="114" w:author="Jonathan Wood" w:date="2020-08-26T08:33:00Z">
         <w:r>
           <w:t>primarily</w:t>
         </w:r>
       </w:ins>
-      <w:ins w:id="101" w:author="Jonathan Wood" w:date="2020-08-12T19:57:00Z">
+      <w:ins w:id="115" w:author="Jonathan Wood" w:date="2020-08-12T19:57:00Z">
         <w:r>
           <w:t xml:space="preserve"> e</w:t>
         </w:r>
       </w:ins>
-      <w:ins w:id="102" w:author="Jonathan Wood" w:date="2020-08-12T19:58:00Z">
+      <w:ins w:id="116" w:author="Jonathan Wood" w:date="2020-08-12T19:58:00Z">
         <w:r>
           <w:t xml:space="preserve">xplicit components without significant amounts of </w:t>
         </w:r>
       </w:ins>
-      <w:ins w:id="103" w:author="Jonathan Wood" w:date="2020-08-12T19:59:00Z">
+      <w:ins w:id="117" w:author="Jonathan Wood" w:date="2020-08-12T19:59:00Z">
         <w:r>
           <w:t>sensorimotor adaptation (French et al., 2018, Wood et al. 2020)</w:t>
         </w:r>
       </w:ins>
-      <w:ins w:id="104" w:author="Jonathan Wood" w:date="2020-08-26T08:31:00Z">
+      <w:ins w:id="118" w:author="Jonathan Wood" w:date="2020-08-26T08:31:00Z">
         <w:r>
           <w:t xml:space="preserve">. Therefore, </w:t>
         </w:r>
       </w:ins>
-      <w:ins w:id="105" w:author="Jonathan Wood" w:date="2020-08-12T19:59:00Z">
+      <w:ins w:id="119" w:author="Jonathan Wood" w:date="2020-08-12T19:59:00Z">
         <w:r>
           <w:t>w</w:t>
         </w:r>
       </w:ins>
-      <w:ins w:id="106" w:author="Jonathan Wood" w:date="2020-08-12T19:53:00Z">
+      <w:ins w:id="120" w:author="Jonathan Wood" w:date="2020-08-12T19:53:00Z">
         <w:r>
           <w:t xml:space="preserve">e </w:t>
         </w:r>
       </w:ins>
-      <w:ins w:id="107" w:author="Jonathan Wood" w:date="2020-08-12T20:07:00Z">
+      <w:ins w:id="121" w:author="Jonathan Wood" w:date="2020-08-12T20:07:00Z">
         <w:r>
           <w:t>replaced</w:t>
         </w:r>
       </w:ins>
-      <w:ins w:id="108" w:author="Jonathan Wood" w:date="2020-08-12T19:53:00Z">
+      <w:ins w:id="122" w:author="Jonathan Wood" w:date="2020-08-12T19:53:00Z">
         <w:r>
           <w:t xml:space="preserve"> the error-based process</w:t>
         </w:r>
       </w:ins>
-      <w:ins w:id="109" w:author="Jonathan Wood" w:date="2020-08-12T19:59:00Z">
+      <w:ins w:id="123" w:author="Jonathan Wood" w:date="2020-08-12T19:59:00Z">
         <w:r>
           <w:t xml:space="preserve"> from the </w:t>
         </w:r>
@@ -3468,32 +3690,32 @@
           <w:t xml:space="preserve"> model</w:t>
         </w:r>
       </w:ins>
-      <w:ins w:id="110" w:author="Jonathan Wood" w:date="2020-08-12T19:55:00Z">
+      <w:ins w:id="124" w:author="Jonathan Wood" w:date="2020-08-12T19:55:00Z">
         <w:r>
           <w:t xml:space="preserve"> </w:t>
         </w:r>
       </w:ins>
-      <w:ins w:id="111" w:author="Jonathan Wood" w:date="2020-08-12T20:07:00Z">
+      <w:ins w:id="125" w:author="Jonathan Wood" w:date="2020-08-12T20:07:00Z">
         <w:r>
           <w:t>with</w:t>
         </w:r>
       </w:ins>
-      <w:ins w:id="112" w:author="Jonathan Wood" w:date="2020-08-12T19:56:00Z">
+      <w:ins w:id="126" w:author="Jonathan Wood" w:date="2020-08-12T19:56:00Z">
         <w:r>
           <w:t xml:space="preserve"> a strategic process</w:t>
         </w:r>
       </w:ins>
-      <w:ins w:id="113" w:author="Jonathan Wood" w:date="2020-08-26T08:31:00Z">
+      <w:ins w:id="127" w:author="Jonathan Wood" w:date="2020-08-26T08:31:00Z">
         <w:r>
           <w:t xml:space="preserve"> which learns more quickly</w:t>
         </w:r>
       </w:ins>
-      <w:ins w:id="114" w:author="Jonathan Wood" w:date="2020-08-12T19:56:00Z">
+      <w:ins w:id="128" w:author="Jonathan Wood" w:date="2020-08-12T19:56:00Z">
         <w:r>
           <w:t>.</w:t>
         </w:r>
       </w:ins>
-      <w:ins w:id="115" w:author="Jonathan Wood" w:date="2020-08-12T19:59:00Z">
+      <w:ins w:id="129" w:author="Jonathan Wood" w:date="2020-08-12T19:59:00Z">
         <w:r>
           <w:t xml:space="preserve"> </w:t>
         </w:r>
@@ -3538,7 +3760,23 @@
         <w:fldChar w:fldCharType="separate"/>
       </w:r>
       <w:r>
-        <w:t>(Verstynen and Sabes, 2011)</w:t>
+        <w:t>(</w:t>
+      </w:r>
+      <w:proofErr w:type="spellStart"/>
+      <w:r>
+        <w:t>Verstynen</w:t>
+      </w:r>
+      <w:proofErr w:type="spellEnd"/>
+      <w:r>
+        <w:t xml:space="preserve"> and </w:t>
+      </w:r>
+      <w:proofErr w:type="spellStart"/>
+      <w:r>
+        <w:t>Sabes</w:t>
+      </w:r>
+      <w:proofErr w:type="spellEnd"/>
+      <w:r>
+        <w:t>, 2011)</w:t>
       </w:r>
       <w:r>
         <w:fldChar w:fldCharType="end"/>
@@ -3693,7 +3931,15 @@
         <w:fldChar w:fldCharType="separate"/>
       </w:r>
       <w:r>
-        <w:t>(Diedrichsen et al., 2010)</w:t>
+        <w:t>(</w:t>
+      </w:r>
+      <w:proofErr w:type="spellStart"/>
+      <w:r>
+        <w:t>Diedrichsen</w:t>
+      </w:r>
+      <w:proofErr w:type="spellEnd"/>
+      <w:r>
+        <w:t xml:space="preserve"> et al., 2010)</w:t>
       </w:r>
       <w:r>
         <w:fldChar w:fldCharType="end"/>
@@ -4436,7 +4682,7 @@
       <w:pPr>
         <w:spacing w:line="480" w:lineRule="auto"/>
       </w:pPr>
-      <w:del w:id="116" w:author="Jonathan Wood" w:date="2020-08-12T21:30:00Z">
+      <w:del w:id="130" w:author="Jonathan Wood" w:date="2020-08-12T21:30:00Z">
         <w:r>
           <w:delText>In this model</w:delText>
         </w:r>
@@ -4444,12 +4690,12 @@
           <w:delText>,</w:delText>
         </w:r>
       </w:del>
-      <w:ins w:id="117" w:author="Jonathan Wood" w:date="2020-08-12T21:30:00Z">
+      <w:ins w:id="131" w:author="Jonathan Wood" w:date="2020-08-12T21:30:00Z">
         <w:r>
           <w:t xml:space="preserve">This model assumes that individuals </w:t>
         </w:r>
       </w:ins>
-      <w:ins w:id="118" w:author="Jonathan Wood" w:date="2020-08-12T21:31:00Z">
+      <w:ins w:id="132" w:author="Jonathan Wood" w:date="2020-08-12T21:31:00Z">
         <w:r>
           <w:t xml:space="preserve">retain a portion </w:t>
         </w:r>
@@ -4462,7 +4708,7 @@
       </w:ins>
       <m:oMath>
         <m:r>
-          <w:ins w:id="119" w:author="Jonathan Wood" w:date="2020-08-12T21:31:00Z">
+          <w:ins w:id="133" w:author="Jonathan Wood" w:date="2020-08-12T21:31:00Z">
             <w:rPr>
               <w:rStyle w:val="PlaceholderText"/>
               <w:rFonts w:ascii="Cambria Math" w:hAnsi="Cambria Math"/>
@@ -4472,7 +4718,7 @@
           </w:ins>
         </m:r>
       </m:oMath>
-      <w:ins w:id="120" w:author="Jonathan Wood" w:date="2020-08-12T21:31:00Z">
+      <w:ins w:id="134" w:author="Jonathan Wood" w:date="2020-08-12T21:31:00Z">
         <w:r>
           <w:rPr>
             <w:rStyle w:val="PlaceholderText"/>
@@ -4488,19 +4734,19 @@
           <w:t>prior aiming strategies</w:t>
         </w:r>
       </w:ins>
-      <w:ins w:id="121" w:author="Jonathan Wood" w:date="2020-08-12T21:32:00Z">
+      <w:ins w:id="135" w:author="Jonathan Wood" w:date="2020-08-12T21:32:00Z">
         <w:r>
           <w:t xml:space="preserve"> </w:t>
         </w:r>
       </w:ins>
-      <w:del w:id="122" w:author="Jonathan Wood" w:date="2020-08-12T21:32:00Z">
+      <w:del w:id="136" w:author="Jonathan Wood" w:date="2020-08-12T21:32:00Z">
         <w:r>
           <w:delText xml:space="preserve"> </w:delText>
         </w:r>
       </w:del>
       <m:oMath>
         <m:r>
-          <w:del w:id="123" w:author="Jonathan Wood" w:date="2020-08-12T21:31:00Z">
+          <w:del w:id="137" w:author="Jonathan Wood" w:date="2020-08-12T21:31:00Z">
             <w:rPr>
               <w:rStyle w:val="PlaceholderText"/>
               <w:rFonts w:ascii="Cambria Math" w:hAnsi="Cambria Math"/>
@@ -4510,7 +4756,7 @@
           </w:del>
         </m:r>
       </m:oMath>
-      <w:del w:id="124" w:author="Jonathan Wood" w:date="2020-08-12T21:31:00Z">
+      <w:del w:id="138" w:author="Jonathan Wood" w:date="2020-08-12T21:31:00Z">
         <w:r>
           <w:rPr>
             <w:rStyle w:val="PlaceholderText"/>
@@ -4520,7 +4766,7 @@
           <w:delText xml:space="preserve"> </w:delText>
         </w:r>
       </w:del>
-      <w:del w:id="125" w:author="Jonathan Wood" w:date="2020-08-12T21:32:00Z">
+      <w:del w:id="139" w:author="Jonathan Wood" w:date="2020-08-12T21:32:00Z">
         <w:r>
           <w:delText xml:space="preserve">is </w:delText>
         </w:r>
@@ -4548,7 +4794,7 @@
       <w:r>
         <w:t>)</w:t>
       </w:r>
-      <w:del w:id="126" w:author="Jonathan Wood" w:date="2020-08-12T21:32:00Z">
+      <w:del w:id="140" w:author="Jonathan Wood" w:date="2020-08-12T21:32:00Z">
         <w:r>
           <w:delText xml:space="preserve"> is retained from one trial to the next,</w:delText>
         </w:r>
@@ -4556,22 +4802,22 @@
       <w:r>
         <w:t xml:space="preserve"> and</w:t>
       </w:r>
-      <w:ins w:id="127" w:author="Jonathan Wood" w:date="2020-08-12T21:32:00Z">
+      <w:ins w:id="141" w:author="Jonathan Wood" w:date="2020-08-12T21:32:00Z">
         <w:r>
           <w:t xml:space="preserve"> </w:t>
         </w:r>
       </w:ins>
-      <w:ins w:id="128" w:author="Jonathan Wood" w:date="2020-08-12T21:33:00Z">
+      <w:ins w:id="142" w:author="Jonathan Wood" w:date="2020-08-12T21:33:00Z">
         <w:r>
           <w:t>correct</w:t>
         </w:r>
       </w:ins>
-      <w:ins w:id="129" w:author="Jonathan Wood" w:date="2020-08-12T21:32:00Z">
+      <w:ins w:id="143" w:author="Jonathan Wood" w:date="2020-08-12T21:32:00Z">
         <w:r>
           <w:t xml:space="preserve"> a proportion (</w:t>
         </w:r>
       </w:ins>
-      <w:del w:id="130" w:author="Jonathan Wood" w:date="2020-08-12T21:32:00Z">
+      <w:del w:id="144" w:author="Jonathan Wood" w:date="2020-08-12T21:32:00Z">
         <w:r>
           <w:delText xml:space="preserve"> </w:delText>
         </w:r>
@@ -4584,12 +4830,12 @@
           <m:t>C</m:t>
         </m:r>
       </m:oMath>
-      <w:ins w:id="131" w:author="Jonathan Wood" w:date="2020-08-12T21:32:00Z">
+      <w:ins w:id="145" w:author="Jonathan Wood" w:date="2020-08-12T21:32:00Z">
         <w:r>
           <w:t>)</w:t>
         </w:r>
       </w:ins>
-      <w:del w:id="132" w:author="Jonathan Wood" w:date="2020-08-12T21:32:00Z">
+      <w:del w:id="146" w:author="Jonathan Wood" w:date="2020-08-12T21:32:00Z">
         <w:r>
           <w:delText xml:space="preserve"> is the proportion </w:delText>
         </w:r>
@@ -4597,7 +4843,7 @@
       <w:r>
         <w:t xml:space="preserve">of the error </w:t>
       </w:r>
-      <w:del w:id="133" w:author="Jonathan Wood" w:date="2020-08-12T21:33:00Z">
+      <w:del w:id="147" w:author="Jonathan Wood" w:date="2020-08-12T21:33:00Z">
         <w:r>
           <w:delText xml:space="preserve">that is corrected for </w:delText>
         </w:r>
@@ -4680,7 +4926,15 @@
         </m:r>
       </m:oMath>
       <w:r>
-        <w:t xml:space="preserve"> represents the retention factor for use-dependent learning and </w:t>
+        <w:t xml:space="preserve"> represents the ret</w:t>
+      </w:r>
+      <w:proofErr w:type="spellStart"/>
+      <w:r>
+        <w:t>ention</w:t>
+      </w:r>
+      <w:proofErr w:type="spellEnd"/>
+      <w:r>
+        <w:t xml:space="preserve"> factor for use-dependent learning and </w:t>
       </w:r>
       <m:oMath>
         <m:r>
@@ -4693,12 +4947,12 @@
       <w:r>
         <w:t xml:space="preserve"> is the use-dependent learning rate. </w:t>
       </w:r>
-      <w:ins w:id="134" w:author="Jonathan Wood" w:date="2020-08-10T10:07:00Z">
+      <w:ins w:id="148" w:author="Jonathan Wood" w:date="2020-08-10T10:07:00Z">
         <w:r>
           <w:t xml:space="preserve">Here, </w:t>
         </w:r>
       </w:ins>
-      <w:del w:id="135" w:author="Jonathan Wood" w:date="2020-08-10T10:07:00Z">
+      <w:del w:id="149" w:author="Jonathan Wood" w:date="2020-08-10T10:07:00Z">
         <w:r>
           <w:delText xml:space="preserve">Note that </w:delText>
         </w:r>
@@ -4706,32 +4960,32 @@
       <w:r>
         <w:t>the update is a function of the motor output</w:t>
       </w:r>
-      <w:ins w:id="136" w:author="Jonathan Wood" w:date="2020-08-10T10:08:00Z">
+      <w:ins w:id="150" w:author="Jonathan Wood" w:date="2020-08-10T10:08:00Z">
         <w:r>
           <w:t xml:space="preserve"> which changes based on the error signal </w:t>
         </w:r>
       </w:ins>
-      <w:ins w:id="137" w:author="Jonathan Wood" w:date="2020-08-12T20:13:00Z">
+      <w:ins w:id="151" w:author="Jonathan Wood" w:date="2020-08-12T20:13:00Z">
         <w:r>
           <w:t>(</w:t>
         </w:r>
       </w:ins>
-      <w:ins w:id="138" w:author="Jonathan Wood" w:date="2020-08-10T10:08:00Z">
+      <w:ins w:id="152" w:author="Jonathan Wood" w:date="2020-08-10T10:08:00Z">
         <w:r>
           <w:t>equation 3</w:t>
         </w:r>
       </w:ins>
-      <w:ins w:id="139" w:author="Jonathan Wood" w:date="2020-08-12T20:13:00Z">
+      <w:ins w:id="153" w:author="Jonathan Wood" w:date="2020-08-12T20:13:00Z">
         <w:r>
           <w:t>)</w:t>
         </w:r>
       </w:ins>
-      <w:ins w:id="140" w:author="Jonathan Wood" w:date="2020-08-11T08:55:00Z">
+      <w:ins w:id="154" w:author="Jonathan Wood" w:date="2020-08-11T08:55:00Z">
         <w:r>
           <w:t>:</w:t>
         </w:r>
       </w:ins>
-      <w:del w:id="141" w:author="Jonathan Wood" w:date="2020-08-10T10:08:00Z">
+      <w:del w:id="155" w:author="Jonathan Wood" w:date="2020-08-10T10:08:00Z">
         <w:r>
           <w:delText>,</w:delText>
         </w:r>
@@ -4739,7 +4993,7 @@
       <w:r>
         <w:t xml:space="preserve"> </w:t>
       </w:r>
-      <w:del w:id="142" w:author="Jonathan Wood" w:date="2020-08-10T09:54:00Z">
+      <w:del w:id="156" w:author="Jonathan Wood" w:date="2020-08-10T09:54:00Z">
         <w:r>
           <w:delText>as opposed to</w:delText>
         </w:r>
@@ -4747,7 +5001,7 @@
           <w:delText xml:space="preserve"> an error signal</w:delText>
         </w:r>
       </w:del>
-      <w:del w:id="143" w:author="Jonathan Wood" w:date="2020-08-10T10:08:00Z">
+      <w:del w:id="157" w:author="Jonathan Wood" w:date="2020-08-10T10:08:00Z">
         <w:r>
           <w:delText>:</w:delText>
         </w:r>
@@ -4986,12 +5240,12 @@
       <w:pPr>
         <w:spacing w:line="480" w:lineRule="auto"/>
       </w:pPr>
-      <w:ins w:id="144" w:author="Jonathan Wood" w:date="2020-08-12T20:20:00Z">
+      <w:ins w:id="158" w:author="Jonathan Wood" w:date="2020-08-12T20:20:00Z">
         <w:r>
           <w:t>Strategic learni</w:t>
         </w:r>
       </w:ins>
-      <w:ins w:id="145" w:author="Jonathan Wood" w:date="2020-08-12T20:21:00Z">
+      <w:ins w:id="159" w:author="Jonathan Wood" w:date="2020-08-12T20:21:00Z">
         <w:r>
           <w:t xml:space="preserve">ng in humans is highly flexible </w:t>
         </w:r>
@@ -5011,34 +5265,34 @@
       <w:r>
         <w:fldChar w:fldCharType="end"/>
       </w:r>
-      <w:ins w:id="146" w:author="Jonathan Wood" w:date="2020-08-26T10:11:00Z">
+      <w:ins w:id="160" w:author="Jonathan Wood" w:date="2020-08-26T10:11:00Z">
         <w:r>
           <w:t xml:space="preserve"> with learning rates </w:t>
         </w:r>
       </w:ins>
-      <w:ins w:id="147" w:author="Jonathan Wood" w:date="2020-08-26T10:12:00Z">
+      <w:ins w:id="161" w:author="Jonathan Wood" w:date="2020-08-26T10:12:00Z">
         <w:r>
           <w:t>close to 1 (“one trial learning”)</w:t>
         </w:r>
       </w:ins>
-      <w:ins w:id="148" w:author="Jonathan Wood" w:date="2020-08-12T20:21:00Z">
+      <w:ins w:id="162" w:author="Jonathan Wood" w:date="2020-08-12T20:21:00Z">
         <w:r>
           <w:t>, yet the use-</w:t>
         </w:r>
       </w:ins>
-      <w:ins w:id="149" w:author="Jonathan Wood" w:date="2020-08-12T20:22:00Z">
+      <w:ins w:id="163" w:author="Jonathan Wood" w:date="2020-08-12T20:22:00Z">
         <w:r>
           <w:t>dependent process learns slowly</w:t>
         </w:r>
       </w:ins>
-      <w:ins w:id="150" w:author="Jonathan Wood" w:date="2020-08-12T20:23:00Z">
+      <w:ins w:id="164" w:author="Jonathan Wood" w:date="2020-08-12T20:23:00Z">
         <w:r>
           <w:t xml:space="preserve"> (</w:t>
         </w:r>
       </w:ins>
       <m:oMath>
         <m:r>
-          <w:ins w:id="151" w:author="Jonathan Wood" w:date="2020-08-26T10:06:00Z">
+          <w:ins w:id="165" w:author="Jonathan Wood" w:date="2020-08-26T10:06:00Z">
             <w:rPr>
               <w:rFonts w:ascii="Cambria Math" w:hAnsi="Cambria Math"/>
             </w:rPr>
@@ -5046,12 +5300,12 @@
           </w:ins>
         </m:r>
       </m:oMath>
-      <w:ins w:id="152" w:author="Jonathan Wood" w:date="2020-08-12T20:23:00Z">
+      <w:ins w:id="166" w:author="Jonathan Wood" w:date="2020-08-12T20:23:00Z">
         <w:r>
           <w:t xml:space="preserve"> = 0.038 in </w:t>
         </w:r>
       </w:ins>
-      <w:del w:id="153" w:author="Jonathan Wood" w:date="2020-08-12T20:22:00Z">
+      <w:del w:id="167" w:author="Jonathan Wood" w:date="2020-08-12T20:22:00Z">
         <w:r>
           <w:delText>W</w:delText>
         </w:r>
@@ -5080,18 +5334,23 @@
       <w:r>
         <w:fldChar w:fldCharType="separate"/>
       </w:r>
-      <w:del w:id="154" w:author="Jonathan Wood" w:date="2020-08-12T20:23:00Z">
+      <w:del w:id="168" w:author="Jonathan Wood" w:date="2020-08-12T20:23:00Z">
         <w:r>
           <w:delText>(</w:delText>
         </w:r>
       </w:del>
-      <w:r>
-        <w:t>Diedrichsen et al., 2010)</w:t>
+      <w:proofErr w:type="spellStart"/>
+      <w:r>
+        <w:t>Diedrichsen</w:t>
+      </w:r>
+      <w:proofErr w:type="spellEnd"/>
+      <w:r>
+        <w:t xml:space="preserve"> et al., 2010)</w:t>
       </w:r>
       <w:r>
         <w:fldChar w:fldCharType="end"/>
       </w:r>
-      <w:ins w:id="155" w:author="Jonathan Wood" w:date="2020-08-12T20:23:00Z">
+      <w:ins w:id="169" w:author="Jonathan Wood" w:date="2020-08-12T20:23:00Z">
         <w:r>
           <w:t>.</w:t>
         </w:r>
@@ -5099,29 +5358,29 @@
       <w:r>
         <w:t xml:space="preserve"> </w:t>
       </w:r>
-      <w:del w:id="156" w:author="Jonathan Wood" w:date="2020-08-12T20:24:00Z">
+      <w:del w:id="170" w:author="Jonathan Wood" w:date="2020-08-12T20:24:00Z">
         <w:r>
           <w:delText xml:space="preserve">and </w:delText>
         </w:r>
       </w:del>
-      <w:ins w:id="157" w:author="Jonathan Wood" w:date="2020-08-12T20:24:00Z">
+      <w:ins w:id="171" w:author="Jonathan Wood" w:date="2020-08-12T20:24:00Z">
         <w:r>
           <w:t xml:space="preserve">Therefore, we </w:t>
         </w:r>
       </w:ins>
-      <w:ins w:id="158" w:author="Jonathan Wood" w:date="2020-08-26T14:10:00Z">
+      <w:ins w:id="172" w:author="Jonathan Wood" w:date="2020-08-26T14:10:00Z">
         <w:r>
           <w:t xml:space="preserve">constrain </w:t>
         </w:r>
       </w:ins>
-      <w:ins w:id="159" w:author="Jonathan Wood" w:date="2020-08-12T20:24:00Z">
+      <w:ins w:id="173" w:author="Jonathan Wood" w:date="2020-08-12T20:24:00Z">
         <w:r>
           <w:t xml:space="preserve">the strategic learning rate, </w:t>
         </w:r>
       </w:ins>
       <m:oMath>
         <m:r>
-          <w:ins w:id="160" w:author="Jonathan Wood" w:date="2020-08-26T10:06:00Z">
+          <w:ins w:id="174" w:author="Jonathan Wood" w:date="2020-08-26T10:06:00Z">
             <w:rPr>
               <w:rFonts w:ascii="Cambria Math" w:hAnsi="Cambria Math"/>
             </w:rPr>
@@ -5129,142 +5388,24 @@
           </w:ins>
         </m:r>
       </m:oMath>
-      <w:ins w:id="161" w:author="Jonathan Wood" w:date="2020-08-12T20:24:00Z">
+      <w:ins w:id="175" w:author="Jonathan Wood" w:date="2020-08-12T20:24:00Z">
         <w:r>
           <w:t xml:space="preserve">, </w:t>
         </w:r>
       </w:ins>
-      <w:ins w:id="162" w:author="Jonathan Wood" w:date="2020-08-26T14:10:00Z">
+      <w:ins w:id="176" w:author="Jonathan Wood" w:date="2020-08-26T14:10:00Z">
         <w:r>
           <w:t>to be</w:t>
         </w:r>
       </w:ins>
-      <w:ins w:id="163" w:author="Jonathan Wood" w:date="2020-08-12T20:24:00Z">
+      <w:ins w:id="177" w:author="Jonathan Wood" w:date="2020-08-12T20:24:00Z">
         <w:r>
           <w:t xml:space="preserve"> at least 5x faster than the use-dependent learning rate</w:t>
         </w:r>
       </w:ins>
-      <w:ins w:id="164" w:author="Jonathan Wood" w:date="2020-08-12T20:25:00Z">
+      <w:ins w:id="178" w:author="Jonathan Wood" w:date="2020-08-12T20:25:00Z">
         <w:r>
           <w:t xml:space="preserve">, </w:t>
-        </w:r>
-      </w:ins>
-      <m:oMath>
-        <m:r>
-          <w:ins w:id="165" w:author="Jonathan Wood" w:date="2020-08-26T10:05:00Z">
-            <w:rPr>
-              <w:rFonts w:ascii="Cambria Math" w:hAnsi="Cambria Math"/>
-            </w:rPr>
-            <m:t>F</m:t>
-          </w:ins>
-        </m:r>
-      </m:oMath>
-      <w:ins w:id="166" w:author="Jonathan Wood" w:date="2020-08-12T20:25:00Z">
-        <w:r>
-          <w:t>.</w:t>
-        </w:r>
-      </w:ins>
-      <w:ins w:id="167" w:author="Jonathan Wood" w:date="2020-08-12T20:24:00Z">
-        <w:r>
-          <w:t xml:space="preserve"> </w:t>
-        </w:r>
-      </w:ins>
-      <w:del w:id="168" w:author="Jonathan Wood" w:date="2020-08-12T20:25:00Z">
-        <w:r>
-          <w:delText xml:space="preserve">thus constrain </w:delText>
-        </w:r>
-      </w:del>
-      <m:oMath>
-        <m:r>
-          <w:del w:id="169" w:author="Jonathan Wood" w:date="2020-08-12T20:25:00Z">
-            <w:rPr>
-              <w:rFonts w:ascii="Cambria Math" w:hAnsi="Cambria Math"/>
-            </w:rPr>
-            <m:t>F</m:t>
-          </w:del>
-        </m:r>
-      </m:oMath>
-      <w:del w:id="170" w:author="Jonathan Wood" w:date="2020-08-12T20:25:00Z">
-        <w:r>
-          <w:rPr>
-            <w:rFonts w:eastAsiaTheme="minorEastAsia"/>
-          </w:rPr>
-          <w:delText xml:space="preserve"> to be</w:delText>
-        </w:r>
-        <w:r>
-          <w:rPr>
-            <w:rFonts w:eastAsiaTheme="minorEastAsia"/>
-          </w:rPr>
-          <w:delText xml:space="preserve"> at least</w:delText>
-        </w:r>
-        <w:r>
-          <w:rPr>
-            <w:rFonts w:eastAsiaTheme="minorEastAsia"/>
-          </w:rPr>
-          <w:delText xml:space="preserve"> 5</w:delText>
-        </w:r>
-        <w:r>
-          <w:rPr>
-            <w:rFonts w:eastAsiaTheme="minorEastAsia"/>
-          </w:rPr>
-          <w:delText xml:space="preserve"> times</w:delText>
-        </w:r>
-        <w:r>
-          <w:rPr>
-            <w:rFonts w:eastAsiaTheme="minorEastAsia"/>
-          </w:rPr>
-          <w:delText xml:space="preserve"> less than </w:delText>
-        </w:r>
-      </w:del>
-      <m:oMath>
-        <m:r>
-          <w:del w:id="171" w:author="Jonathan Wood" w:date="2020-08-12T20:25:00Z">
-            <w:rPr>
-              <w:rFonts w:ascii="Cambria Math" w:hAnsi="Cambria Math"/>
-            </w:rPr>
-            <m:t>C</m:t>
-          </w:del>
-        </m:r>
-      </m:oMath>
-      <w:del w:id="172" w:author="Jonathan Wood" w:date="2020-08-12T20:25:00Z">
-        <w:r>
-          <w:rPr>
-            <w:rFonts w:eastAsiaTheme="minorEastAsia"/>
-          </w:rPr>
-          <w:delText>.</w:delText>
-        </w:r>
-        <w:r>
-          <w:delText xml:space="preserve"> </w:delText>
-        </w:r>
-      </w:del>
-      <w:ins w:id="173" w:author="Jonathan Wood" w:date="2020-08-26T09:53:00Z">
-        <w:r>
-          <w:t>This model</w:t>
-        </w:r>
-      </w:ins>
-      <w:ins w:id="174" w:author="Jonathan Wood" w:date="2020-08-26T09:52:00Z">
-        <w:r>
-          <w:t xml:space="preserve"> </w:t>
-        </w:r>
-      </w:ins>
-      <w:ins w:id="175" w:author="Jonathan Wood" w:date="2020-08-26T14:10:00Z">
-        <w:r>
-          <w:t xml:space="preserve">also </w:t>
-        </w:r>
-      </w:ins>
-      <w:ins w:id="176" w:author="Jonathan Wood" w:date="2020-08-26T09:52:00Z">
-        <w:r>
-          <w:t>assume</w:t>
-        </w:r>
-      </w:ins>
-      <w:ins w:id="177" w:author="Jonathan Wood" w:date="2020-08-26T09:53:00Z">
-        <w:r>
-          <w:t>s</w:t>
-        </w:r>
-      </w:ins>
-      <w:ins w:id="178" w:author="Jonathan Wood" w:date="2020-08-26T09:52:00Z">
-        <w:r>
-          <w:t xml:space="preserve"> that this learning rate </w:t>
         </w:r>
       </w:ins>
       <m:oMath>
@@ -5277,27 +5418,145 @@
           </w:ins>
         </m:r>
       </m:oMath>
-      <w:ins w:id="180" w:author="Jonathan Wood" w:date="2020-08-26T09:53:00Z">
+      <w:ins w:id="180" w:author="Jonathan Wood" w:date="2020-08-12T20:25:00Z">
+        <w:r>
+          <w:t>.</w:t>
+        </w:r>
+      </w:ins>
+      <w:ins w:id="181" w:author="Jonathan Wood" w:date="2020-08-12T20:24:00Z">
+        <w:r>
+          <w:t xml:space="preserve"> </w:t>
+        </w:r>
+      </w:ins>
+      <w:del w:id="182" w:author="Jonathan Wood" w:date="2020-08-12T20:25:00Z">
+        <w:r>
+          <w:delText xml:space="preserve">thus constrain </w:delText>
+        </w:r>
+      </w:del>
+      <m:oMath>
+        <m:r>
+          <w:del w:id="183" w:author="Jonathan Wood" w:date="2020-08-12T20:25:00Z">
+            <w:rPr>
+              <w:rFonts w:ascii="Cambria Math" w:hAnsi="Cambria Math"/>
+            </w:rPr>
+            <m:t>F</m:t>
+          </w:del>
+        </m:r>
+      </m:oMath>
+      <w:del w:id="184" w:author="Jonathan Wood" w:date="2020-08-12T20:25:00Z">
+        <w:r>
+          <w:rPr>
+            <w:rFonts w:eastAsiaTheme="minorEastAsia"/>
+          </w:rPr>
+          <w:delText xml:space="preserve"> to be</w:delText>
+        </w:r>
+        <w:r>
+          <w:rPr>
+            <w:rFonts w:eastAsiaTheme="minorEastAsia"/>
+          </w:rPr>
+          <w:delText xml:space="preserve"> at least</w:delText>
+        </w:r>
+        <w:r>
+          <w:rPr>
+            <w:rFonts w:eastAsiaTheme="minorEastAsia"/>
+          </w:rPr>
+          <w:delText xml:space="preserve"> 5</w:delText>
+        </w:r>
+        <w:r>
+          <w:rPr>
+            <w:rFonts w:eastAsiaTheme="minorEastAsia"/>
+          </w:rPr>
+          <w:delText xml:space="preserve"> times</w:delText>
+        </w:r>
+        <w:r>
+          <w:rPr>
+            <w:rFonts w:eastAsiaTheme="minorEastAsia"/>
+          </w:rPr>
+          <w:delText xml:space="preserve"> less than </w:delText>
+        </w:r>
+      </w:del>
+      <m:oMath>
+        <m:r>
+          <w:del w:id="185" w:author="Jonathan Wood" w:date="2020-08-12T20:25:00Z">
+            <w:rPr>
+              <w:rFonts w:ascii="Cambria Math" w:hAnsi="Cambria Math"/>
+            </w:rPr>
+            <m:t>C</m:t>
+          </w:del>
+        </m:r>
+      </m:oMath>
+      <w:del w:id="186" w:author="Jonathan Wood" w:date="2020-08-12T20:25:00Z">
+        <w:r>
+          <w:rPr>
+            <w:rFonts w:eastAsiaTheme="minorEastAsia"/>
+          </w:rPr>
+          <w:delText>.</w:delText>
+        </w:r>
+        <w:r>
+          <w:delText xml:space="preserve"> </w:delText>
+        </w:r>
+      </w:del>
+      <w:ins w:id="187" w:author="Jonathan Wood" w:date="2020-08-26T09:53:00Z">
+        <w:r>
+          <w:t>This model</w:t>
+        </w:r>
+      </w:ins>
+      <w:ins w:id="188" w:author="Jonathan Wood" w:date="2020-08-26T09:52:00Z">
+        <w:r>
+          <w:t xml:space="preserve"> </w:t>
+        </w:r>
+      </w:ins>
+      <w:ins w:id="189" w:author="Jonathan Wood" w:date="2020-08-26T14:10:00Z">
+        <w:r>
+          <w:t xml:space="preserve">also </w:t>
+        </w:r>
+      </w:ins>
+      <w:ins w:id="190" w:author="Jonathan Wood" w:date="2020-08-26T09:52:00Z">
+        <w:r>
+          <w:t>assume</w:t>
+        </w:r>
+      </w:ins>
+      <w:ins w:id="191" w:author="Jonathan Wood" w:date="2020-08-26T09:53:00Z">
+        <w:r>
+          <w:t>s</w:t>
+        </w:r>
+      </w:ins>
+      <w:ins w:id="192" w:author="Jonathan Wood" w:date="2020-08-26T09:52:00Z">
+        <w:r>
+          <w:t xml:space="preserve"> that this learning rate </w:t>
+        </w:r>
+      </w:ins>
+      <m:oMath>
+        <m:r>
+          <w:ins w:id="193" w:author="Jonathan Wood" w:date="2020-08-26T10:05:00Z">
+            <w:rPr>
+              <w:rFonts w:ascii="Cambria Math" w:hAnsi="Cambria Math"/>
+            </w:rPr>
+            <m:t>F</m:t>
+          </w:ins>
+        </m:r>
+      </m:oMath>
+      <w:ins w:id="194" w:author="Jonathan Wood" w:date="2020-08-26T09:53:00Z">
         <w:r>
           <w:t xml:space="preserve"> is fixed and thus,</w:t>
         </w:r>
       </w:ins>
-      <w:ins w:id="181" w:author="Jonathan Wood" w:date="2020-08-26T09:52:00Z">
+      <w:ins w:id="195" w:author="Jonathan Wood" w:date="2020-08-26T09:52:00Z">
         <w:r>
           <w:t xml:space="preserve"> is not sensitive to the consistency of</w:t>
         </w:r>
       </w:ins>
-      <w:ins w:id="182" w:author="Jonathan Wood" w:date="2020-08-26T09:53:00Z">
+      <w:ins w:id="196" w:author="Jonathan Wood" w:date="2020-08-26T09:53:00Z">
         <w:r>
           <w:t xml:space="preserve"> motor output</w:t>
         </w:r>
       </w:ins>
-      <w:ins w:id="183" w:author="Jonathan Wood" w:date="2020-08-26T10:06:00Z">
+      <w:ins w:id="197" w:author="Jonathan Wood" w:date="2020-08-26T10:06:00Z">
         <w:r>
           <w:t xml:space="preserve"> </w:t>
         </w:r>
       </w:ins>
-      <w:ins w:id="184" w:author="Jonathan Wood" w:date="2020-08-26T10:07:00Z">
+      <w:ins w:id="198" w:author="Jonathan Wood" w:date="2020-08-26T10:07:00Z">
         <w:r>
           <w:t xml:space="preserve">as in </w:t>
         </w:r>
@@ -5310,12 +5569,12 @@
           <w:t xml:space="preserve"> et al. 2010, </w:t>
         </w:r>
       </w:ins>
-      <w:ins w:id="185" w:author="Jonathan Wood" w:date="2020-08-26T14:10:00Z">
+      <w:ins w:id="199" w:author="Jonathan Wood" w:date="2020-08-26T14:10:00Z">
         <w:r>
           <w:t xml:space="preserve">where </w:t>
         </w:r>
       </w:ins>
-      <w:ins w:id="186" w:author="Jonathan Wood" w:date="2020-08-26T10:07:00Z">
+      <w:ins w:id="200" w:author="Jonathan Wood" w:date="2020-08-26T10:07:00Z">
         <w:r>
           <w:t xml:space="preserve">the use-dependent process continues even when </w:t>
         </w:r>
@@ -5323,12 +5582,12 @@
           <w:t>adaptive changes are taking place</w:t>
         </w:r>
       </w:ins>
-      <w:ins w:id="187" w:author="Jonathan Wood" w:date="2020-08-26T09:53:00Z">
+      <w:ins w:id="201" w:author="Jonathan Wood" w:date="2020-08-26T09:53:00Z">
         <w:r>
           <w:t>.</w:t>
         </w:r>
       </w:ins>
-      <w:ins w:id="188" w:author="Jonathan Wood" w:date="2020-08-26T09:52:00Z">
+      <w:ins w:id="202" w:author="Jonathan Wood" w:date="2020-08-26T09:52:00Z">
         <w:r>
           <w:t xml:space="preserve"> </w:t>
         </w:r>
@@ -5710,7 +5969,7 @@
               </m:e>
               <m:sub>
                 <m:r>
-                  <w:ins w:id="189" w:author="Jonathan Wood" w:date="2020-08-12T20:25:00Z">
+                  <w:ins w:id="203" w:author="Jonathan Wood" w:date="2020-08-12T20:25:00Z">
                     <w:rPr>
                       <w:rFonts w:ascii="Cambria Math" w:hAnsi="Cambria Math"/>
                     </w:rPr>
@@ -5718,7 +5977,7 @@
                   </w:ins>
                 </m:r>
                 <m:r>
-                  <w:del w:id="190" w:author="Jonathan Wood" w:date="2020-08-12T20:25:00Z">
+                  <w:del w:id="204" w:author="Jonathan Wood" w:date="2020-08-12T20:25:00Z">
                     <w:rPr>
                       <w:rFonts w:ascii="Cambria Math" w:hAnsi="Cambria Math"/>
                     </w:rPr>
@@ -5778,7 +6037,7 @@
               </m:sup>
             </m:sSubSup>
             <m:r>
-              <w:ins w:id="191" w:author="Jonathan Wood" w:date="2020-08-12T20:25:00Z">
+              <w:ins w:id="205" w:author="Jonathan Wood" w:date="2020-08-12T20:25:00Z">
                 <w:rPr>
                   <w:rFonts w:ascii="Cambria Math" w:hAnsi="Cambria Math"/>
                 </w:rPr>
@@ -5788,7 +6047,7 @@
             <m:sSubSup>
               <m:sSubSupPr>
                 <m:ctrlPr>
-                  <w:ins w:id="192" w:author="Jonathan Wood" w:date="2020-08-12T20:26:00Z">
+                  <w:ins w:id="206" w:author="Jonathan Wood" w:date="2020-08-12T20:26:00Z">
                     <w:rPr>
                       <w:rFonts w:ascii="Cambria Math" w:hAnsi="Cambria Math"/>
                       <w:i/>
@@ -5798,7 +6057,7 @@
               </m:sSubSupPr>
               <m:e>
                 <m:r>
-                  <w:ins w:id="193" w:author="Jonathan Wood" w:date="2020-08-12T20:26:00Z">
+                  <w:ins w:id="207" w:author="Jonathan Wood" w:date="2020-08-12T20:26:00Z">
                     <w:rPr>
                       <w:rFonts w:ascii="Cambria Math" w:hAnsi="Cambria Math"/>
                     </w:rPr>
@@ -5808,7 +6067,7 @@
               </m:e>
               <m:sub>
                 <m:r>
-                  <w:ins w:id="194" w:author="Jonathan Wood" w:date="2020-08-12T20:26:00Z">
+                  <w:ins w:id="208" w:author="Jonathan Wood" w:date="2020-08-12T20:26:00Z">
                     <w:rPr>
                       <w:rFonts w:ascii="Cambria Math" w:hAnsi="Cambria Math"/>
                     </w:rPr>
@@ -5818,7 +6077,7 @@
               </m:sub>
               <m:sup>
                 <m:r>
-                  <w:ins w:id="195" w:author="Jonathan Wood" w:date="2020-08-12T20:26:00Z">
+                  <w:ins w:id="209" w:author="Jonathan Wood" w:date="2020-08-12T20:26:00Z">
                     <w:rPr>
                       <w:rFonts w:ascii="Cambria Math" w:hAnsi="Cambria Math"/>
                     </w:rPr>
@@ -5889,7 +6148,7 @@
               </m:e>
               <m:sub>
                 <m:r>
-                  <w:ins w:id="196" w:author="Jonathan Wood" w:date="2020-08-12T20:26:00Z">
+                  <w:ins w:id="210" w:author="Jonathan Wood" w:date="2020-08-12T20:26:00Z">
                     <w:rPr>
                       <w:rFonts w:ascii="Cambria Math" w:hAnsi="Cambria Math"/>
                     </w:rPr>
@@ -5897,7 +6156,7 @@
                   </w:ins>
                 </m:r>
                 <m:r>
-                  <w:del w:id="197" w:author="Jonathan Wood" w:date="2020-08-12T20:26:00Z">
+                  <w:del w:id="211" w:author="Jonathan Wood" w:date="2020-08-12T20:26:00Z">
                     <w:rPr>
                       <w:rFonts w:ascii="Cambria Math" w:hAnsi="Cambria Math"/>
                     </w:rPr>
@@ -5919,7 +6178,7 @@
             <m:sSubSup>
               <m:sSubSupPr>
                 <m:ctrlPr>
-                  <w:ins w:id="198" w:author="Jonathan Wood" w:date="2020-08-12T20:26:00Z">
+                  <w:ins w:id="212" w:author="Jonathan Wood" w:date="2020-08-12T20:26:00Z">
                     <w:rPr>
                       <w:rFonts w:ascii="Cambria Math" w:hAnsi="Cambria Math"/>
                       <w:i/>
@@ -5929,7 +6188,7 @@
               </m:sSubSupPr>
               <m:e>
                 <m:r>
-                  <w:ins w:id="199" w:author="Jonathan Wood" w:date="2020-08-12T20:26:00Z">
+                  <w:ins w:id="213" w:author="Jonathan Wood" w:date="2020-08-12T20:26:00Z">
                     <w:rPr>
                       <w:rFonts w:ascii="Cambria Math" w:hAnsi="Cambria Math"/>
                     </w:rPr>
@@ -5939,7 +6198,7 @@
               </m:e>
               <m:sub>
                 <m:r>
-                  <w:ins w:id="200" w:author="Jonathan Wood" w:date="2020-08-12T20:26:00Z">
+                  <w:ins w:id="214" w:author="Jonathan Wood" w:date="2020-08-12T20:26:00Z">
                     <w:rPr>
                       <w:rFonts w:ascii="Cambria Math" w:hAnsi="Cambria Math"/>
                     </w:rPr>
@@ -5949,7 +6208,7 @@
               </m:sub>
               <m:sup>
                 <m:r>
-                  <w:ins w:id="201" w:author="Jonathan Wood" w:date="2020-08-12T20:26:00Z">
+                  <w:ins w:id="215" w:author="Jonathan Wood" w:date="2020-08-12T20:26:00Z">
                     <w:rPr>
                       <w:rFonts w:ascii="Cambria Math" w:hAnsi="Cambria Math"/>
                     </w:rPr>
@@ -5959,7 +6218,7 @@
               </m:sup>
             </m:sSubSup>
             <m:r>
-              <w:ins w:id="202" w:author="Jonathan Wood" w:date="2020-08-12T20:26:00Z">
+              <w:ins w:id="216" w:author="Jonathan Wood" w:date="2020-08-12T20:26:00Z">
                 <w:rPr>
                   <w:rFonts w:ascii="Cambria Math" w:hAnsi="Cambria Math"/>
                 </w:rPr>
@@ -6088,7 +6347,7 @@
       <w:pPr>
         <w:spacing w:line="480" w:lineRule="auto"/>
         <w:rPr>
-          <w:ins w:id="203" w:author="Jonathan Wood" w:date="2020-08-26T10:33:00Z"/>
+          <w:ins w:id="217" w:author="Jonathan Wood" w:date="2020-08-26T10:33:00Z"/>
         </w:rPr>
       </w:pPr>
       <w:r>
@@ -6121,7 +6380,7 @@
         </w:rPr>
         <w:t xml:space="preserve"> distributed</w:t>
       </w:r>
-      <w:ins w:id="204" w:author="Jonathan Wood" w:date="2020-08-26T14:12:00Z">
+      <w:ins w:id="218" w:author="Jonathan Wood" w:date="2020-08-26T14:12:00Z">
         <w:r>
           <w:rPr>
             <w:rFonts w:eastAsiaTheme="minorEastAsia"/>
@@ -6129,7 +6388,7 @@
           <w:t>.</w:t>
         </w:r>
       </w:ins>
-      <w:del w:id="205" w:author="Jonathan Wood" w:date="2020-08-26T14:11:00Z">
+      <w:del w:id="219" w:author="Jonathan Wood" w:date="2020-08-26T14:11:00Z">
         <w:r>
           <w:rPr>
             <w:rFonts w:eastAsiaTheme="minorEastAsia"/>
@@ -6153,7 +6412,7 @@
         <m:sSubSup>
           <m:sSubSupPr>
             <m:ctrlPr>
-              <w:del w:id="206" w:author="Jonathan Wood" w:date="2020-08-26T14:11:00Z">
+              <w:del w:id="220" w:author="Jonathan Wood" w:date="2020-08-26T14:11:00Z">
                 <w:rPr>
                   <w:rFonts w:ascii="Cambria Math" w:hAnsi="Cambria Math"/>
                   <w:i/>
@@ -6163,7 +6422,7 @@
           </m:sSubSupPr>
           <m:e>
             <m:r>
-              <w:del w:id="207" w:author="Jonathan Wood" w:date="2020-08-26T14:11:00Z">
+              <w:del w:id="221" w:author="Jonathan Wood" w:date="2020-08-26T14:11:00Z">
                 <w:rPr>
                   <w:rFonts w:ascii="Cambria Math" w:hAnsi="Cambria Math"/>
                 </w:rPr>
@@ -6173,7 +6432,7 @@
           </m:e>
           <m:sub>
             <m:r>
-              <w:del w:id="208" w:author="Jonathan Wood" w:date="2020-08-26T14:11:00Z">
+              <w:del w:id="222" w:author="Jonathan Wood" w:date="2020-08-26T14:11:00Z">
                 <w:rPr>
                   <w:rFonts w:ascii="Cambria Math" w:hAnsi="Cambria Math"/>
                 </w:rPr>
@@ -6183,7 +6442,7 @@
           </m:sub>
           <m:sup>
             <m:r>
-              <w:del w:id="209" w:author="Jonathan Wood" w:date="2020-08-26T14:11:00Z">
+              <w:del w:id="223" w:author="Jonathan Wood" w:date="2020-08-26T14:11:00Z">
                 <w:rPr>
                   <w:rFonts w:ascii="Cambria Math" w:hAnsi="Cambria Math"/>
                 </w:rPr>
@@ -6193,7 +6452,7 @@
           </m:sup>
         </m:sSubSup>
       </m:oMath>
-      <w:del w:id="210" w:author="Jonathan Wood" w:date="2020-08-26T14:11:00Z">
+      <w:del w:id="224" w:author="Jonathan Wood" w:date="2020-08-26T14:11:00Z">
         <w:r>
           <w:rPr>
             <w:rFonts w:eastAsiaTheme="minorEastAsia"/>
@@ -6211,7 +6470,7 @@
         <m:sSup>
           <m:sSupPr>
             <m:ctrlPr>
-              <w:del w:id="211" w:author="Jonathan Wood" w:date="2020-08-26T14:11:00Z">
+              <w:del w:id="225" w:author="Jonathan Wood" w:date="2020-08-26T14:11:00Z">
                 <w:rPr>
                   <w:rFonts w:ascii="Cambria Math" w:hAnsi="Cambria Math"/>
                   <w:i/>
@@ -6221,7 +6480,7 @@
           </m:sSupPr>
           <m:e>
             <m:r>
-              <w:del w:id="212" w:author="Jonathan Wood" w:date="2020-08-26T14:11:00Z">
+              <w:del w:id="226" w:author="Jonathan Wood" w:date="2020-08-26T14:11:00Z">
                 <w:rPr>
                   <w:rFonts w:ascii="Cambria Math" w:hAnsi="Cambria Math"/>
                 </w:rPr>
@@ -6231,7 +6490,7 @@
             <m:sSubSup>
               <m:sSubSupPr>
                 <m:ctrlPr>
-                  <w:del w:id="213" w:author="Jonathan Wood" w:date="2020-08-26T14:11:00Z">
+                  <w:del w:id="227" w:author="Jonathan Wood" w:date="2020-08-26T14:11:00Z">
                     <w:rPr>
                       <w:rFonts w:ascii="Cambria Math" w:hAnsi="Cambria Math"/>
                       <w:i/>
@@ -6241,7 +6500,7 @@
               </m:sSubSupPr>
               <m:e>
                 <m:r>
-                  <w:del w:id="214" w:author="Jonathan Wood" w:date="2020-08-26T14:11:00Z">
+                  <w:del w:id="228" w:author="Jonathan Wood" w:date="2020-08-26T14:11:00Z">
                     <w:rPr>
                       <w:rFonts w:ascii="Cambria Math" w:hAnsi="Cambria Math"/>
                     </w:rPr>
@@ -6251,7 +6510,7 @@
               </m:e>
               <m:sub>
                 <m:r>
-                  <w:del w:id="215" w:author="Jonathan Wood" w:date="2020-08-26T14:11:00Z">
+                  <w:del w:id="229" w:author="Jonathan Wood" w:date="2020-08-26T14:11:00Z">
                     <w:rPr>
                       <w:rFonts w:ascii="Cambria Math" w:hAnsi="Cambria Math"/>
                     </w:rPr>
@@ -6261,7 +6520,7 @@
               </m:sub>
               <m:sup>
                 <m:r>
-                  <w:del w:id="216" w:author="Jonathan Wood" w:date="2020-08-26T14:11:00Z">
+                  <w:del w:id="230" w:author="Jonathan Wood" w:date="2020-08-26T14:11:00Z">
                     <w:rPr>
                       <w:rFonts w:ascii="Cambria Math" w:hAnsi="Cambria Math"/>
                     </w:rPr>
@@ -6271,7 +6530,7 @@
               </m:sup>
             </m:sSubSup>
             <m:r>
-              <w:del w:id="217" w:author="Jonathan Wood" w:date="2020-08-26T14:11:00Z">
+              <w:del w:id="231" w:author="Jonathan Wood" w:date="2020-08-26T14:11:00Z">
                 <w:rPr>
                   <w:rFonts w:ascii="Cambria Math" w:hAnsi="Cambria Math"/>
                 </w:rPr>
@@ -6281,7 +6540,7 @@
             <m:sSubSup>
               <m:sSubSupPr>
                 <m:ctrlPr>
-                  <w:del w:id="218" w:author="Jonathan Wood" w:date="2020-08-26T14:11:00Z">
+                  <w:del w:id="232" w:author="Jonathan Wood" w:date="2020-08-26T14:11:00Z">
                     <w:rPr>
                       <w:rFonts w:ascii="Cambria Math" w:hAnsi="Cambria Math"/>
                       <w:i/>
@@ -6291,7 +6550,7 @@
               </m:sSubSupPr>
               <m:e>
                 <m:r>
-                  <w:del w:id="219" w:author="Jonathan Wood" w:date="2020-08-26T14:11:00Z">
+                  <w:del w:id="233" w:author="Jonathan Wood" w:date="2020-08-26T14:11:00Z">
                     <w:rPr>
                       <w:rFonts w:ascii="Cambria Math" w:hAnsi="Cambria Math"/>
                     </w:rPr>
@@ -6301,7 +6560,7 @@
               </m:e>
               <m:sub>
                 <m:r>
-                  <w:del w:id="220" w:author="Jonathan Wood" w:date="2020-08-26T14:11:00Z">
+                  <w:del w:id="234" w:author="Jonathan Wood" w:date="2020-08-26T14:11:00Z">
                     <w:rPr>
                       <w:rFonts w:ascii="Cambria Math" w:hAnsi="Cambria Math"/>
                     </w:rPr>
@@ -6311,7 +6570,7 @@
               </m:sub>
               <m:sup>
                 <m:r>
-                  <w:del w:id="221" w:author="Jonathan Wood" w:date="2020-08-26T14:11:00Z">
+                  <w:del w:id="235" w:author="Jonathan Wood" w:date="2020-08-26T14:11:00Z">
                     <w:rPr>
                       <w:rFonts w:ascii="Cambria Math" w:hAnsi="Cambria Math"/>
                     </w:rPr>
@@ -6321,7 +6580,7 @@
               </m:sup>
             </m:sSubSup>
             <m:r>
-              <w:del w:id="222" w:author="Jonathan Wood" w:date="2020-08-26T14:11:00Z">
+              <w:del w:id="236" w:author="Jonathan Wood" w:date="2020-08-26T14:11:00Z">
                 <w:rPr>
                   <w:rFonts w:ascii="Cambria Math" w:hAnsi="Cambria Math"/>
                 </w:rPr>
@@ -6331,7 +6590,7 @@
           </m:e>
           <m:sup>
             <m:r>
-              <w:del w:id="223" w:author="Jonathan Wood" w:date="2020-08-26T14:11:00Z">
+              <w:del w:id="237" w:author="Jonathan Wood" w:date="2020-08-26T14:11:00Z">
                 <w:rPr>
                   <w:rFonts w:ascii="Cambria Math" w:hAnsi="Cambria Math"/>
                 </w:rPr>
@@ -6353,7 +6612,7 @@
         </w:rPr>
         <w:t xml:space="preserve"> </w:t>
       </w:r>
-      <w:ins w:id="224" w:author="Jonathan Wood" w:date="2020-08-26T14:12:00Z">
+      <w:ins w:id="238" w:author="Jonathan Wood" w:date="2020-08-26T14:12:00Z">
         <w:r>
           <w:rPr>
             <w:rFonts w:eastAsiaTheme="minorEastAsia"/>
@@ -6361,12 +6620,12 @@
           <w:t xml:space="preserve">Therefore, </w:t>
         </w:r>
       </w:ins>
-      <w:del w:id="225" w:author="Jonathan Wood" w:date="2020-08-26T14:12:00Z">
+      <w:del w:id="239" w:author="Jonathan Wood" w:date="2020-08-26T14:12:00Z">
         <w:r>
           <w:delText>T</w:delText>
         </w:r>
       </w:del>
-      <w:ins w:id="226" w:author="Jonathan Wood" w:date="2020-08-26T14:12:00Z">
+      <w:ins w:id="240" w:author="Jonathan Wood" w:date="2020-08-26T14:12:00Z">
         <w:r>
           <w:t>t</w:t>
         </w:r>
@@ -6513,77 +6772,85 @@
       <w:r>
         <w:t xml:space="preserve">. </w:t>
       </w:r>
-      <w:ins w:id="227" w:author="Jonathan Wood" w:date="2020-08-12T20:33:00Z">
+      <w:ins w:id="241" w:author="Jonathan Wood" w:date="2020-08-12T20:33:00Z">
         <w:r>
           <w:t>During the</w:t>
         </w:r>
       </w:ins>
-      <w:ins w:id="228" w:author="Jonathan Wood" w:date="2020-08-26T10:30:00Z">
+      <w:ins w:id="242" w:author="Jonathan Wood" w:date="2020-08-26T10:30:00Z">
         <w:r>
           <w:t xml:space="preserve"> Baseline and</w:t>
         </w:r>
       </w:ins>
-      <w:ins w:id="229" w:author="Jonathan Wood" w:date="2020-08-12T20:33:00Z">
+      <w:ins w:id="243" w:author="Jonathan Wood" w:date="2020-08-12T20:33:00Z">
         <w:r>
           <w:t xml:space="preserve"> Washout phase</w:t>
         </w:r>
       </w:ins>
-      <w:ins w:id="230" w:author="Jonathan Wood" w:date="2020-08-26T10:30:00Z">
+      <w:ins w:id="244" w:author="Jonathan Wood" w:date="2020-08-26T10:30:00Z">
         <w:r>
           <w:t>s</w:t>
         </w:r>
       </w:ins>
-      <w:ins w:id="231" w:author="Jonathan Wood" w:date="2020-08-12T20:33:00Z">
+      <w:ins w:id="245" w:author="Jonathan Wood" w:date="2020-08-12T20:33:00Z">
         <w:r>
           <w:t xml:space="preserve">, </w:t>
         </w:r>
       </w:ins>
-      <w:ins w:id="232" w:author="Jonathan Wood" w:date="2020-08-12T20:37:00Z">
+      <w:ins w:id="246" w:author="Jonathan Wood" w:date="2020-08-12T20:37:00Z">
         <w:r>
           <w:t xml:space="preserve">the target is </w:t>
         </w:r>
       </w:ins>
-      <w:ins w:id="233" w:author="Jonathan Wood" w:date="2020-08-12T20:38:00Z">
+      <w:ins w:id="247" w:author="Jonathan Wood" w:date="2020-08-12T20:38:00Z">
         <w:r>
           <w:t xml:space="preserve">the participants baseline </w:t>
         </w:r>
       </w:ins>
-      <w:ins w:id="234" w:author="Jonathan Wood" w:date="2020-08-26T10:29:00Z">
+      <w:ins w:id="248" w:author="Jonathan Wood" w:date="2020-08-26T10:29:00Z">
         <w:r>
           <w:t>walking pattern</w:t>
         </w:r>
       </w:ins>
-      <w:ins w:id="235" w:author="Jonathan Wood" w:date="2020-08-12T20:37:00Z">
+      <w:ins w:id="249" w:author="Jonathan Wood" w:date="2020-08-12T20:37:00Z">
         <w:r>
           <w:t>.</w:t>
         </w:r>
       </w:ins>
-      <w:ins w:id="236" w:author="Jonathan Wood" w:date="2020-08-26T10:31:00Z">
+      <w:ins w:id="250" w:author="Jonathan Wood" w:date="2020-08-26T10:31:00Z">
         <w:r>
           <w:t xml:space="preserve"> We assume that the amount of uncertainty sur</w:t>
         </w:r>
       </w:ins>
-      <w:ins w:id="237" w:author="Jonathan Wood" w:date="2020-08-26T10:32:00Z">
-        <w:r>
-          <w:t xml:space="preserve">rounding the participants baseline walking is similar to the uncertainty surrounding the visual targets. </w:t>
-        </w:r>
-      </w:ins>
-      <w:ins w:id="238" w:author="Jonathan Wood" w:date="2020-08-26T10:29:00Z">
+      <w:ins w:id="251" w:author="Jonathan Wood" w:date="2020-08-26T10:32:00Z">
+        <w:r>
+          <w:t xml:space="preserve">rounding the participants baseline walking is </w:t>
+        </w:r>
+        <w:proofErr w:type="gramStart"/>
+        <w:r>
+          <w:t>similar to</w:t>
+        </w:r>
+        <w:proofErr w:type="gramEnd"/>
+        <w:r>
+          <w:t xml:space="preserve"> the uncertainty surrounding the visual targets. </w:t>
+        </w:r>
+      </w:ins>
+      <w:ins w:id="252" w:author="Jonathan Wood" w:date="2020-08-26T10:29:00Z">
         <w:r>
           <w:t xml:space="preserve">Therefore, </w:t>
         </w:r>
       </w:ins>
-      <w:ins w:id="239" w:author="Jonathan Wood" w:date="2020-08-26T10:32:00Z">
+      <w:ins w:id="253" w:author="Jonathan Wood" w:date="2020-08-26T10:32:00Z">
         <w:r>
           <w:t>we set the likelihood variance to be consistent throughout the experiment</w:t>
         </w:r>
       </w:ins>
-      <w:ins w:id="240" w:author="Jonathan Wood" w:date="2020-08-26T10:28:00Z">
+      <w:ins w:id="254" w:author="Jonathan Wood" w:date="2020-08-26T10:28:00Z">
         <w:r>
           <w:t>.</w:t>
         </w:r>
       </w:ins>
-      <w:ins w:id="241" w:author="Jonathan Wood" w:date="2020-08-12T20:37:00Z">
+      <w:ins w:id="255" w:author="Jonathan Wood" w:date="2020-08-12T20:37:00Z">
         <w:r>
           <w:t xml:space="preserve"> </w:t>
         </w:r>
@@ -6593,7 +6860,7 @@
       <w:pPr>
         <w:spacing w:line="480" w:lineRule="auto"/>
         <w:rPr>
-          <w:ins w:id="242" w:author="Jonathan Wood" w:date="2020-08-26T10:33:00Z"/>
+          <w:ins w:id="256" w:author="Jonathan Wood" w:date="2020-08-26T10:33:00Z"/>
         </w:rPr>
       </w:pPr>
     </w:p>
@@ -6601,72 +6868,72 @@
       <w:pPr>
         <w:spacing w:line="480" w:lineRule="auto"/>
       </w:pPr>
-      <w:ins w:id="243" w:author="Jonathan Wood" w:date="2020-08-26T10:35:00Z">
+      <w:ins w:id="257" w:author="Jonathan Wood" w:date="2020-08-26T10:35:00Z">
         <w:r>
           <w:t>T</w:t>
         </w:r>
       </w:ins>
-      <w:ins w:id="244" w:author="Jonathan Wood" w:date="2020-08-10T11:29:00Z">
+      <w:ins w:id="258" w:author="Jonathan Wood" w:date="2020-08-10T11:29:00Z">
         <w:r>
           <w:t>he brain</w:t>
         </w:r>
       </w:ins>
-      <w:ins w:id="245" w:author="Jonathan Wood" w:date="2020-08-26T10:35:00Z">
+      <w:ins w:id="259" w:author="Jonathan Wood" w:date="2020-08-26T10:35:00Z">
         <w:r>
           <w:t xml:space="preserve"> is likely to adjust its belief about the consistency of targets during the Learning phase</w:t>
         </w:r>
       </w:ins>
-      <w:ins w:id="246" w:author="Jonathan Wood" w:date="2020-08-26T10:36:00Z">
+      <w:ins w:id="260" w:author="Jonathan Wood" w:date="2020-08-26T10:36:00Z">
         <w:r>
           <w:t xml:space="preserve"> as more evidence about target locations arrive</w:t>
         </w:r>
       </w:ins>
-      <w:ins w:id="247" w:author="Jonathan Wood" w:date="2020-08-26T10:35:00Z">
+      <w:ins w:id="261" w:author="Jonathan Wood" w:date="2020-08-26T10:35:00Z">
         <w:r>
           <w:t xml:space="preserve">. </w:t>
         </w:r>
       </w:ins>
-      <w:ins w:id="248" w:author="Jonathan Wood" w:date="2020-08-26T10:36:00Z">
+      <w:ins w:id="262" w:author="Jonathan Wood" w:date="2020-08-26T10:36:00Z">
         <w:r>
           <w:t>Therefore,</w:t>
         </w:r>
       </w:ins>
-      <w:ins w:id="249" w:author="Jonathan Wood" w:date="2020-08-12T20:41:00Z">
+      <w:ins w:id="263" w:author="Jonathan Wood" w:date="2020-08-12T20:41:00Z">
         <w:r>
           <w:t xml:space="preserve"> </w:t>
         </w:r>
       </w:ins>
-      <w:ins w:id="250" w:author="Jonathan Wood" w:date="2020-08-10T11:30:00Z">
+      <w:ins w:id="264" w:author="Jonathan Wood" w:date="2020-08-10T11:30:00Z">
         <w:r>
           <w:t xml:space="preserve">we assume that the prior is </w:t>
         </w:r>
       </w:ins>
-      <w:ins w:id="251" w:author="Jonathan Wood" w:date="2020-08-12T20:41:00Z">
+      <w:ins w:id="265" w:author="Jonathan Wood" w:date="2020-08-12T20:41:00Z">
         <w:r>
           <w:t>adapts</w:t>
         </w:r>
       </w:ins>
-      <w:ins w:id="252" w:author="Jonathan Wood" w:date="2020-08-10T11:30:00Z">
+      <w:ins w:id="266" w:author="Jonathan Wood" w:date="2020-08-10T11:30:00Z">
         <w:r>
           <w:t xml:space="preserve"> on </w:t>
         </w:r>
       </w:ins>
-      <w:ins w:id="253" w:author="Jonathan Wood" w:date="2020-08-12T20:41:00Z">
+      <w:ins w:id="267" w:author="Jonathan Wood" w:date="2020-08-12T20:41:00Z">
         <w:r>
           <w:t>a</w:t>
         </w:r>
       </w:ins>
-      <w:ins w:id="254" w:author="Jonathan Wood" w:date="2020-08-10T11:30:00Z">
+      <w:ins w:id="268" w:author="Jonathan Wood" w:date="2020-08-10T11:30:00Z">
         <w:r>
           <w:t xml:space="preserve"> stride</w:t>
         </w:r>
       </w:ins>
-      <w:ins w:id="255" w:author="Jonathan Wood" w:date="2020-08-12T20:41:00Z">
+      <w:ins w:id="269" w:author="Jonathan Wood" w:date="2020-08-12T20:41:00Z">
         <w:r>
           <w:t xml:space="preserve"> by stride basis</w:t>
         </w:r>
       </w:ins>
-      <w:ins w:id="256" w:author="Jonathan Wood" w:date="2020-08-26T10:34:00Z">
+      <w:ins w:id="270" w:author="Jonathan Wood" w:date="2020-08-26T10:34:00Z">
         <w:r>
           <w:t xml:space="preserve"> </w:t>
         </w:r>
@@ -6681,12 +6948,28 @@
         <w:fldChar w:fldCharType="separate"/>
       </w:r>
       <w:r>
-        <w:t>(Verstynen and Sabes, 2011)</w:t>
+        <w:t>(</w:t>
+      </w:r>
+      <w:proofErr w:type="spellStart"/>
+      <w:r>
+        <w:t>Verstynen</w:t>
+      </w:r>
+      <w:proofErr w:type="spellEnd"/>
+      <w:r>
+        <w:t xml:space="preserve"> and </w:t>
+      </w:r>
+      <w:proofErr w:type="spellStart"/>
+      <w:r>
+        <w:t>Sabes</w:t>
+      </w:r>
+      <w:proofErr w:type="spellEnd"/>
+      <w:r>
+        <w:t>, 2011)</w:t>
       </w:r>
       <w:r>
         <w:fldChar w:fldCharType="end"/>
       </w:r>
-      <w:ins w:id="257" w:author="Jonathan Wood" w:date="2020-08-10T11:30:00Z">
+      <w:ins w:id="271" w:author="Jonathan Wood" w:date="2020-08-10T11:30:00Z">
         <w:r>
           <w:t xml:space="preserve">. </w:t>
         </w:r>
@@ -7055,14 +7338,14 @@
               </w:rPr>
               <m:t>1-</m:t>
             </m:r>
-            <w:bookmarkStart w:id="258" w:name="_Hlk37794084"/>
+            <w:bookmarkStart w:id="272" w:name="_Hlk37794084"/>
             <m:r>
               <w:rPr>
                 <w:rFonts w:ascii="Cambria Math" w:hAnsi="Cambria Math"/>
               </w:rPr>
               <m:t>β</m:t>
             </m:r>
-            <w:bookmarkEnd w:id="258"/>
+            <w:bookmarkEnd w:id="272"/>
           </m:e>
         </m:d>
         <m:r>
@@ -7356,11 +7639,16 @@
         </m:r>
       </m:oMath>
       <w:r>
-        <w:t xml:space="preserve"> is a free parameter representing the learning rate</w:t>
+        <w:t xml:space="preserve"> is a free parameter representing the learning </w:t>
+      </w:r>
+      <w:proofErr w:type="gramStart"/>
+      <w:r>
+        <w:t>rate</w:t>
       </w:r>
       <w:r>
         <w:t>.</w:t>
       </w:r>
+      <w:proofErr w:type="gramEnd"/>
       <w:r>
         <w:t xml:space="preserve"> </w:t>
       </w:r>
@@ -7398,7 +7686,7 @@
           <w:u w:val="single"/>
         </w:rPr>
       </w:pPr>
-      <w:bookmarkStart w:id="259" w:name="_Hlk41035246"/>
+      <w:bookmarkStart w:id="273" w:name="_Hlk41035246"/>
       <w:r>
         <w:t>Our two</w:t>
       </w:r>
@@ -7463,7 +7751,63 @@
         <w:rPr>
           <w:szCs w:val="24"/>
         </w:rPr>
-        <w:t>(Ernst and Banks, 2002; Körding, 2007; Verstynen and Sabes, 2011; Wei and Körding, 2009)</w:t>
+        <w:t xml:space="preserve">(Ernst and Banks, 2002; </w:t>
+      </w:r>
+      <w:proofErr w:type="spellStart"/>
+      <w:r>
+        <w:rPr>
+          <w:szCs w:val="24"/>
+        </w:rPr>
+        <w:t>Körding</w:t>
+      </w:r>
+      <w:proofErr w:type="spellEnd"/>
+      <w:r>
+        <w:rPr>
+          <w:szCs w:val="24"/>
+        </w:rPr>
+        <w:t xml:space="preserve">, 2007; </w:t>
+      </w:r>
+      <w:proofErr w:type="spellStart"/>
+      <w:r>
+        <w:rPr>
+          <w:szCs w:val="24"/>
+        </w:rPr>
+        <w:t>Verstynen</w:t>
+      </w:r>
+      <w:proofErr w:type="spellEnd"/>
+      <w:r>
+        <w:rPr>
+          <w:szCs w:val="24"/>
+        </w:rPr>
+        <w:t xml:space="preserve"> and </w:t>
+      </w:r>
+      <w:proofErr w:type="spellStart"/>
+      <w:r>
+        <w:rPr>
+          <w:szCs w:val="24"/>
+        </w:rPr>
+        <w:t>Sabes</w:t>
+      </w:r>
+      <w:proofErr w:type="spellEnd"/>
+      <w:r>
+        <w:rPr>
+          <w:szCs w:val="24"/>
+        </w:rPr>
+        <w:t xml:space="preserve">, 2011; Wei and </w:t>
+      </w:r>
+      <w:proofErr w:type="spellStart"/>
+      <w:r>
+        <w:rPr>
+          <w:szCs w:val="24"/>
+        </w:rPr>
+        <w:t>Körding</w:t>
+      </w:r>
+      <w:proofErr w:type="spellEnd"/>
+      <w:r>
+        <w:rPr>
+          <w:szCs w:val="24"/>
+        </w:rPr>
+        <w:t>, 2009)</w:t>
       </w:r>
       <w:r>
         <w:fldChar w:fldCharType="end"/>
@@ -7471,88 +7815,88 @@
       <w:r>
         <w:t xml:space="preserve">. The MAP estimate may certainly result from contributions of implicit and explicit mechanisms, but the model does not distinguish between the two. </w:t>
       </w:r>
-      <w:bookmarkEnd w:id="259"/>
-      <w:ins w:id="260" w:author="Jonathan Wood" w:date="2020-08-26T14:14:00Z">
+      <w:bookmarkEnd w:id="273"/>
+      <w:ins w:id="274" w:author="Jonathan Wood" w:date="2020-08-26T14:14:00Z">
         <w:r>
           <w:t>However, the primary difference</w:t>
         </w:r>
       </w:ins>
-      <w:ins w:id="261" w:author="Jonathan Wood" w:date="2020-08-26T14:17:00Z">
+      <w:ins w:id="275" w:author="Jonathan Wood" w:date="2020-08-26T14:17:00Z">
         <w:r>
           <w:t>s</w:t>
         </w:r>
       </w:ins>
-      <w:ins w:id="262" w:author="Jonathan Wood" w:date="2020-08-26T14:14:00Z">
+      <w:ins w:id="276" w:author="Jonathan Wood" w:date="2020-08-26T14:14:00Z">
         <w:r>
           <w:t xml:space="preserve"> we are testing here, </w:t>
         </w:r>
       </w:ins>
-      <w:ins w:id="263" w:author="Jonathan Wood" w:date="2020-08-26T14:17:00Z">
+      <w:ins w:id="277" w:author="Jonathan Wood" w:date="2020-08-26T14:17:00Z">
         <w:r>
           <w:t>are</w:t>
         </w:r>
       </w:ins>
-      <w:ins w:id="264" w:author="Jonathan Wood" w:date="2020-08-26T14:16:00Z">
+      <w:ins w:id="278" w:author="Jonathan Wood" w:date="2020-08-26T14:16:00Z">
         <w:r>
           <w:t xml:space="preserve"> the predicted size of the</w:t>
         </w:r>
       </w:ins>
-      <w:ins w:id="265" w:author="Jonathan Wood" w:date="2020-08-26T14:15:00Z">
+      <w:ins w:id="279" w:author="Jonathan Wood" w:date="2020-08-26T14:15:00Z">
         <w:r>
           <w:t xml:space="preserve"> use-dependent aftereffect</w:t>
         </w:r>
       </w:ins>
-      <w:ins w:id="266" w:author="Jonathan Wood" w:date="2020-08-26T14:17:00Z">
+      <w:ins w:id="280" w:author="Jonathan Wood" w:date="2020-08-26T14:17:00Z">
         <w:r>
           <w:t>s</w:t>
         </w:r>
       </w:ins>
-      <w:ins w:id="267" w:author="Jonathan Wood" w:date="2020-08-26T14:15:00Z">
+      <w:ins w:id="281" w:author="Jonathan Wood" w:date="2020-08-26T14:15:00Z">
         <w:r>
           <w:t xml:space="preserve"> in response to v</w:t>
         </w:r>
       </w:ins>
-      <w:ins w:id="268" w:author="Jonathan Wood" w:date="2020-08-26T14:16:00Z">
+      <w:ins w:id="282" w:author="Jonathan Wood" w:date="2020-08-26T14:16:00Z">
         <w:r>
           <w:t>arying degrees of practice consistency. The Strategy plus Use-Dependent model predicts that the use-dependent aftereffects will be similar across the three different conditions</w:t>
         </w:r>
       </w:ins>
-      <w:ins w:id="269" w:author="Jonathan Wood" w:date="2020-08-26T14:17:00Z">
+      <w:ins w:id="283" w:author="Jonathan Wood" w:date="2020-08-26T14:17:00Z">
         <w:r>
           <w:t xml:space="preserve"> while </w:t>
         </w:r>
       </w:ins>
-      <w:ins w:id="270" w:author="Jonathan Wood" w:date="2020-08-12T19:24:00Z">
+      <w:ins w:id="284" w:author="Jonathan Wood" w:date="2020-08-12T19:24:00Z">
         <w:r>
           <w:t>the Adaptive Bayesian model predicts that the use-dependent aftereffects will be</w:t>
         </w:r>
       </w:ins>
-      <w:ins w:id="271" w:author="Jonathan Wood" w:date="2020-08-26T08:45:00Z">
+      <w:ins w:id="285" w:author="Jonathan Wood" w:date="2020-08-26T08:45:00Z">
         <w:r>
           <w:t xml:space="preserve"> progressively</w:t>
         </w:r>
       </w:ins>
-      <w:ins w:id="272" w:author="Jonathan Wood" w:date="2020-08-12T19:24:00Z">
+      <w:ins w:id="286" w:author="Jonathan Wood" w:date="2020-08-12T19:24:00Z">
         <w:r>
           <w:t xml:space="preserve"> reduced </w:t>
         </w:r>
       </w:ins>
-      <w:ins w:id="273" w:author="Jonathan Wood" w:date="2020-08-26T08:46:00Z">
+      <w:ins w:id="287" w:author="Jonathan Wood" w:date="2020-08-26T08:46:00Z">
         <w:r>
           <w:t xml:space="preserve">as </w:t>
         </w:r>
       </w:ins>
-      <w:ins w:id="274" w:author="Jonathan Wood" w:date="2020-08-12T19:24:00Z">
+      <w:ins w:id="288" w:author="Jonathan Wood" w:date="2020-08-12T19:24:00Z">
         <w:r>
           <w:t>target consistency</w:t>
         </w:r>
       </w:ins>
-      <w:ins w:id="275" w:author="Jonathan Wood" w:date="2020-08-26T08:46:00Z">
+      <w:ins w:id="289" w:author="Jonathan Wood" w:date="2020-08-26T08:46:00Z">
         <w:r>
           <w:t xml:space="preserve"> is reduced</w:t>
         </w:r>
       </w:ins>
-      <w:ins w:id="276" w:author="Jonathan Wood" w:date="2020-08-12T19:24:00Z">
+      <w:ins w:id="290" w:author="Jonathan Wood" w:date="2020-08-12T19:24:00Z">
         <w:r>
           <w:t>.</w:t>
         </w:r>
@@ -7684,18 +8028,18 @@
       <w:pPr>
         <w:spacing w:line="480" w:lineRule="auto"/>
         <w:rPr>
-          <w:ins w:id="277" w:author="Jonathan Wood" w:date="2020-08-26T10:55:00Z"/>
+          <w:ins w:id="291" w:author="Jonathan Wood" w:date="2020-08-26T10:55:00Z"/>
         </w:rPr>
       </w:pPr>
       <w:r>
         <w:t>Our competing hypotheses are encapsulated by our two computational models, the Strategy plus Use-Dependent model (Model 1) and the Adaptive Bayesian model (Model 2), and their corresponding predictions regarding use-dependent biases</w:t>
       </w:r>
-      <w:ins w:id="278" w:author="Jonathan Wood" w:date="2020-08-26T10:49:00Z">
+      <w:ins w:id="292" w:author="Jonathan Wood" w:date="2020-08-26T10:49:00Z">
         <w:r>
           <w:t xml:space="preserve">: </w:t>
         </w:r>
       </w:ins>
-      <w:ins w:id="279" w:author="Jonathan Wood" w:date="2020-08-26T10:50:00Z">
+      <w:ins w:id="293" w:author="Jonathan Wood" w:date="2020-08-26T10:50:00Z">
         <w:r>
           <w:t>The strategy plus Use-Dependent model predicts no difference in aftereffects across conditions while the Adaptive Bayesian model predicts reduced aftereffects with the less consistent conditions</w:t>
         </w:r>
@@ -7706,13 +8050,13 @@
       <w:r>
         <w:t xml:space="preserve"> </w:t>
       </w:r>
-      <w:del w:id="280" w:author="Jonathan Wood" w:date="2020-08-26T11:00:00Z">
+      <w:del w:id="294" w:author="Jonathan Wood" w:date="2020-08-26T11:00:00Z">
         <w:r>
           <w:delText xml:space="preserve">. </w:delText>
         </w:r>
       </w:del>
-      <w:moveFromRangeStart w:id="281" w:author="Jonathan Wood" w:date="2020-08-26T11:00:00Z" w:name="move49332062"/>
-      <w:moveFrom w:id="282" w:author="Jonathan Wood" w:date="2020-08-26T11:00:00Z">
+      <w:moveFromRangeStart w:id="295" w:author="Jonathan Wood" w:date="2020-08-26T11:00:00Z" w:name="move49332062"/>
+      <w:moveFrom w:id="296" w:author="Jonathan Wood" w:date="2020-08-26T11:00:00Z">
         <w:r>
           <w:t>Relative support for one model over the other will be formally assessed using model selection criteria, specifically Akaike Information Criterion (AIC) scores.</w:t>
         </w:r>
@@ -7720,9 +8064,9 @@
           <w:t xml:space="preserve"> </w:t>
         </w:r>
       </w:moveFrom>
-      <w:moveFromRangeEnd w:id="281"/>
-      <w:moveToRangeStart w:id="283" w:author="Jonathan Wood" w:date="2020-08-26T10:51:00Z" w:name="move49331492"/>
-      <w:moveTo w:id="284" w:author="Jonathan Wood" w:date="2020-08-26T10:51:00Z">
+      <w:moveFromRangeEnd w:id="295"/>
+      <w:moveToRangeStart w:id="297" w:author="Jonathan Wood" w:date="2020-08-26T10:51:00Z" w:name="move49331492"/>
+      <w:moveTo w:id="298" w:author="Jonathan Wood" w:date="2020-08-26T10:51:00Z">
         <w:r>
           <w:t xml:space="preserve">After the data are collected, we will fit both models to individual participant data from all three conditions combined, using the </w:t>
         </w:r>
@@ -7735,43 +8079,43 @@
           <w:t xml:space="preserve"> function in MATLAB. This will allow us to obtain one set of parameter values for each model for each individual participant. </w:t>
         </w:r>
       </w:moveTo>
-      <w:moveToRangeEnd w:id="283"/>
-      <w:ins w:id="285" w:author="Jonathan Wood" w:date="2020-08-26T10:51:00Z">
+      <w:moveToRangeEnd w:id="297"/>
+      <w:ins w:id="299" w:author="Jonathan Wood" w:date="2020-08-26T10:51:00Z">
         <w:r>
           <w:t>We will provide figure</w:t>
         </w:r>
       </w:ins>
-      <w:ins w:id="286" w:author="Jonathan Wood" w:date="2020-08-26T10:53:00Z">
+      <w:ins w:id="300" w:author="Jonathan Wood" w:date="2020-08-26T10:53:00Z">
         <w:r>
           <w:t>s</w:t>
         </w:r>
       </w:ins>
-      <w:ins w:id="287" w:author="Jonathan Wood" w:date="2020-08-26T10:51:00Z">
+      <w:ins w:id="301" w:author="Jonathan Wood" w:date="2020-08-26T10:51:00Z">
         <w:r>
           <w:t xml:space="preserve"> which</w:t>
         </w:r>
       </w:ins>
-      <w:ins w:id="288" w:author="Jonathan Wood" w:date="2020-08-26T10:52:00Z">
+      <w:ins w:id="302" w:author="Jonathan Wood" w:date="2020-08-26T10:52:00Z">
         <w:r>
           <w:t xml:space="preserve"> demonstrate individual and group</w:t>
         </w:r>
       </w:ins>
-      <w:ins w:id="289" w:author="Jonathan Wood" w:date="2020-08-26T10:53:00Z">
+      <w:ins w:id="303" w:author="Jonathan Wood" w:date="2020-08-26T10:53:00Z">
         <w:r>
           <w:t xml:space="preserve"> fits for each model</w:t>
         </w:r>
       </w:ins>
-      <w:ins w:id="290" w:author="Jonathan Wood" w:date="2020-08-26T14:19:00Z">
+      <w:ins w:id="304" w:author="Jonathan Wood" w:date="2020-08-26T14:19:00Z">
         <w:r>
           <w:t xml:space="preserve"> and </w:t>
         </w:r>
       </w:ins>
-      <w:ins w:id="291" w:author="Jonathan Wood" w:date="2020-08-26T10:53:00Z">
+      <w:ins w:id="305" w:author="Jonathan Wood" w:date="2020-08-26T10:53:00Z">
         <w:r>
           <w:t>use the model parameters to simulate aftereffects and compare them directly to the behavioral data in a figure.</w:t>
         </w:r>
       </w:ins>
-      <w:ins w:id="292" w:author="Jonathan Wood" w:date="2020-08-26T10:55:00Z">
+      <w:ins w:id="306" w:author="Jonathan Wood" w:date="2020-08-26T10:55:00Z">
         <w:r>
           <w:t xml:space="preserve"> This figure will provide support for one model or the other. </w:t>
         </w:r>
@@ -7781,7 +8125,7 @@
       <w:pPr>
         <w:spacing w:line="480" w:lineRule="auto"/>
         <w:rPr>
-          <w:ins w:id="293" w:author="Jonathan Wood" w:date="2020-08-26T10:55:00Z"/>
+          <w:ins w:id="307" w:author="Jonathan Wood" w:date="2020-08-26T10:55:00Z"/>
         </w:rPr>
       </w:pPr>
     </w:p>
@@ -7789,24 +8133,24 @@
       <w:pPr>
         <w:spacing w:line="480" w:lineRule="auto"/>
         <w:rPr>
-          <w:del w:id="294" w:author="Jonathan Wood" w:date="2020-08-26T10:55:00Z"/>
-        </w:rPr>
-      </w:pPr>
-      <w:moveToRangeStart w:id="295" w:author="Jonathan Wood" w:date="2020-08-26T11:00:00Z" w:name="move49332062"/>
-      <w:moveTo w:id="296" w:author="Jonathan Wood" w:date="2020-08-26T11:00:00Z">
+          <w:del w:id="308" w:author="Jonathan Wood" w:date="2020-08-26T10:55:00Z"/>
+        </w:rPr>
+      </w:pPr>
+      <w:moveToRangeStart w:id="309" w:author="Jonathan Wood" w:date="2020-08-26T11:00:00Z" w:name="move49332062"/>
+      <w:moveTo w:id="310" w:author="Jonathan Wood" w:date="2020-08-26T11:00:00Z">
         <w:r>
           <w:t>Relative support for one model over the other will be formally assessed using model selection criteria, specifically Akaike Information Criterion (AIC) scores.</w:t>
         </w:r>
       </w:moveTo>
-      <w:moveToRangeEnd w:id="295"/>
-      <w:ins w:id="297" w:author="Jonathan Wood" w:date="2020-08-26T11:00:00Z">
+      <w:moveToRangeEnd w:id="309"/>
+      <w:ins w:id="311" w:author="Jonathan Wood" w:date="2020-08-26T11:00:00Z">
         <w:r>
           <w:t xml:space="preserve"> </w:t>
         </w:r>
       </w:ins>
-      <w:moveFromRangeStart w:id="298" w:author="Jonathan Wood" w:date="2020-08-26T10:51:00Z" w:name="move49331492"/>
-      <w:moveFrom w:id="299" w:author="Jonathan Wood" w:date="2020-08-26T10:51:00Z">
-        <w:del w:id="300" w:author="Jonathan Wood" w:date="2020-08-26T10:56:00Z">
+      <w:moveFromRangeStart w:id="312" w:author="Jonathan Wood" w:date="2020-08-26T10:51:00Z" w:name="move49331492"/>
+      <w:moveFrom w:id="313" w:author="Jonathan Wood" w:date="2020-08-26T10:51:00Z">
+        <w:del w:id="314" w:author="Jonathan Wood" w:date="2020-08-26T10:56:00Z">
           <w:r>
             <w:delText xml:space="preserve">After </w:delText>
           </w:r>
@@ -7817,13 +8161,13 @@
             <w:delText>data are collected, we will fit both models to individual participant data from all three conditions combined, using the fmincon function in MATLAB. This will allow us to obtain one set of parameter values for each model for each individual parti</w:delText>
           </w:r>
         </w:del>
-        <w:del w:id="301" w:author="Jonathan Wood" w:date="2020-08-26T10:55:00Z">
+        <w:del w:id="315" w:author="Jonathan Wood" w:date="2020-08-26T10:55:00Z">
           <w:r>
             <w:delText xml:space="preserve">cipant. </w:delText>
           </w:r>
         </w:del>
       </w:moveFrom>
-      <w:moveFromRangeEnd w:id="298"/>
+      <w:moveFromRangeEnd w:id="312"/>
     </w:p>
     <w:p>
       <w:pPr>
@@ -7832,7 +8176,7 @@
       <w:r>
         <w:t xml:space="preserve">We will </w:t>
       </w:r>
-      <w:del w:id="302" w:author="Jonathan Wood" w:date="2020-08-26T10:57:00Z">
+      <w:del w:id="316" w:author="Jonathan Wood" w:date="2020-08-26T10:57:00Z">
         <w:r>
           <w:delText xml:space="preserve">use AIC to objectively compare the model fits and </w:delText>
         </w:r>
@@ -7948,7 +8292,7 @@
       <w:r>
         <w:t xml:space="preserve"> values when going from Constant to Low Variability and High Variability conditions (see Pilot Data section and Figure 4</w:t>
       </w:r>
-      <w:ins w:id="303" w:author="Jonathan Wood" w:date="2020-08-26T14:21:00Z">
+      <w:ins w:id="317" w:author="Jonathan Wood" w:date="2020-08-26T14:21:00Z">
         <w:r>
           <w:t>D</w:t>
         </w:r>
@@ -7962,7 +8306,7 @@
       <w:r>
         <w:t>corrected pairwise comparisons</w:t>
       </w:r>
-      <w:del w:id="304" w:author="Jonathan Wood" w:date="2020-08-10T12:43:00Z">
+      <w:del w:id="318" w:author="Jonathan Wood" w:date="2020-08-10T12:43:00Z">
         <w:r>
           <w:delText xml:space="preserve"> if necessary</w:delText>
         </w:r>
@@ -8239,7 +8583,7 @@
         </w:rPr>
         <w:t xml:space="preserve">repeated-measure ANOVA as our test statistic. </w:t>
       </w:r>
-      <w:ins w:id="305" w:author="Jonathan Wood" w:date="2020-08-12T21:15:00Z">
+      <w:ins w:id="319" w:author="Jonathan Wood" w:date="2020-08-12T21:15:00Z">
         <w:r>
           <w:rPr>
             <w:rFonts w:eastAsia="Times New Roman"/>
@@ -8248,7 +8592,7 @@
           <w:t xml:space="preserve">Bonferroni </w:t>
         </w:r>
       </w:ins>
-      <w:ins w:id="306" w:author="Jonathan Wood" w:date="2020-08-12T21:16:00Z">
+      <w:ins w:id="320" w:author="Jonathan Wood" w:date="2020-08-12T21:16:00Z">
         <w:r>
           <w:rPr>
             <w:rFonts w:eastAsia="Times New Roman"/>
@@ -8257,7 +8601,7 @@
           <w:t>corrected p-values</w:t>
         </w:r>
       </w:ins>
-      <w:ins w:id="307" w:author="Jonathan Wood" w:date="2020-08-12T21:15:00Z">
+      <w:ins w:id="321" w:author="Jonathan Wood" w:date="2020-08-12T21:15:00Z">
         <w:r>
           <w:rPr>
             <w:rFonts w:eastAsia="Times New Roman"/>
@@ -8266,7 +8610,7 @@
           <w:t xml:space="preserve"> </w:t>
         </w:r>
       </w:ins>
-      <w:ins w:id="308" w:author="Jonathan Wood" w:date="2020-08-12T21:16:00Z">
+      <w:ins w:id="322" w:author="Jonathan Wood" w:date="2020-08-12T21:16:00Z">
         <w:r>
           <w:rPr>
             <w:rFonts w:eastAsia="Times New Roman"/>
@@ -8275,7 +8619,7 @@
           <w:t xml:space="preserve">will be performed </w:t>
         </w:r>
       </w:ins>
-      <w:ins w:id="309" w:author="Jonathan Wood" w:date="2020-08-12T21:15:00Z">
+      <w:ins w:id="323" w:author="Jonathan Wood" w:date="2020-08-12T21:15:00Z">
         <w:r>
           <w:rPr>
             <w:rFonts w:eastAsia="Times New Roman"/>
@@ -8284,7 +8628,7 @@
           <w:t xml:space="preserve">for </w:t>
         </w:r>
       </w:ins>
-      <w:ins w:id="310" w:author="Jonathan Wood" w:date="2020-08-12T21:16:00Z">
+      <w:ins w:id="324" w:author="Jonathan Wood" w:date="2020-08-12T21:16:00Z">
         <w:r>
           <w:rPr>
             <w:rFonts w:eastAsia="Times New Roman"/>
@@ -8293,7 +8637,7 @@
           <w:t xml:space="preserve">tests involving </w:t>
         </w:r>
       </w:ins>
-      <w:ins w:id="311" w:author="Jonathan Wood" w:date="2020-08-12T21:15:00Z">
+      <w:ins w:id="325" w:author="Jonathan Wood" w:date="2020-08-12T21:15:00Z">
         <w:r>
           <w:rPr>
             <w:rFonts w:eastAsia="Times New Roman"/>
@@ -8302,7 +8646,7 @@
           <w:t>m</w:t>
         </w:r>
       </w:ins>
-      <w:ins w:id="312" w:author="Jonathan Wood" w:date="2020-08-12T21:16:00Z">
+      <w:ins w:id="326" w:author="Jonathan Wood" w:date="2020-08-12T21:16:00Z">
         <w:r>
           <w:rPr>
             <w:rFonts w:eastAsia="Times New Roman"/>
@@ -8334,7 +8678,15 @@
         <w:fldChar w:fldCharType="separate"/>
       </w:r>
       <w:r>
-        <w:t>(Holmes et al., 1996; Maris and Oostenveld, 2007)</w:t>
+        <w:t xml:space="preserve">(Holmes et al., 1996; Maris and </w:t>
+      </w:r>
+      <w:proofErr w:type="spellStart"/>
+      <w:r>
+        <w:t>Oostenveld</w:t>
+      </w:r>
+      <w:proofErr w:type="spellEnd"/>
+      <w:r>
+        <w:t>, 2007)</w:t>
       </w:r>
       <w:r>
         <w:fldChar w:fldCharType="end"/>
@@ -8421,7 +8773,15 @@
         <w:fldChar w:fldCharType="separate"/>
       </w:r>
       <w:r>
-        <w:t>(Maris and Oostenveld, 2007; Nichols and Holmes, 2002)</w:t>
+        <w:t xml:space="preserve">(Maris and </w:t>
+      </w:r>
+      <w:proofErr w:type="spellStart"/>
+      <w:r>
+        <w:t>Oostenveld</w:t>
+      </w:r>
+      <w:proofErr w:type="spellEnd"/>
+      <w:r>
+        <w:t>, 2007; Nichols and Holmes, 2002)</w:t>
       </w:r>
       <w:r>
         <w:fldChar w:fldCharType="end"/>
@@ -8478,7 +8838,7 @@
       <w:r>
         <w:t xml:space="preserve"> 0.91 from a prior study comparing locomotor use-dependent biases across different magnitudes of induced stepping asymmetries during </w:t>
       </w:r>
-      <w:ins w:id="313" w:author="Jonathan Wood" w:date="2020-08-26T11:22:00Z">
+      <w:ins w:id="327" w:author="Jonathan Wood" w:date="2020-08-26T11:22:00Z">
         <w:r>
           <w:t xml:space="preserve">an abrupt </w:t>
         </w:r>
@@ -8486,7 +8846,7 @@
       <w:r>
         <w:t>learning phase</w:t>
       </w:r>
-      <w:del w:id="314" w:author="Jonathan Wood" w:date="2020-08-26T11:22:00Z">
+      <w:del w:id="328" w:author="Jonathan Wood" w:date="2020-08-26T11:22:00Z">
         <w:r>
           <w:delText>s</w:delText>
         </w:r>
@@ -8510,7 +8870,15 @@
         <w:fldChar w:fldCharType="end"/>
       </w:r>
       <w:r>
-        <w:t xml:space="preserve">, we will require 15 subjects. We therefore expect to recruit 15-21 individuals for this study in order to account for possible attrition and to exceed the minimum acceptable power. </w:t>
+        <w:t xml:space="preserve">, we will require 15 subjects. We therefore expect to recruit 15-21 individuals for this study </w:t>
+      </w:r>
+      <w:proofErr w:type="gramStart"/>
+      <w:r>
+        <w:t>in order to</w:t>
+      </w:r>
+      <w:proofErr w:type="gramEnd"/>
+      <w:r>
+        <w:t xml:space="preserve"> account for possible attrition and to exceed the minimum acceptable power. </w:t>
       </w:r>
       <w:r>
         <w:t>Th</w:t>
@@ -8564,7 +8932,31 @@
         <w:fldChar w:fldCharType="separate"/>
       </w:r>
       <w:r>
-        <w:t>(Diedrichsen et al., 2010; French et al., 2018; Long et al., 2016; Verstynen and Sabes, 2011; Wood et al., 2020)</w:t>
+        <w:t>(</w:t>
+      </w:r>
+      <w:proofErr w:type="spellStart"/>
+      <w:r>
+        <w:t>Diedrichsen</w:t>
+      </w:r>
+      <w:proofErr w:type="spellEnd"/>
+      <w:r>
+        <w:t xml:space="preserve"> et al., 2010; French et al., 2018; Long et al., 2016; </w:t>
+      </w:r>
+      <w:proofErr w:type="spellStart"/>
+      <w:r>
+        <w:t>Verstynen</w:t>
+      </w:r>
+      <w:proofErr w:type="spellEnd"/>
+      <w:r>
+        <w:t xml:space="preserve"> and </w:t>
+      </w:r>
+      <w:proofErr w:type="spellStart"/>
+      <w:r>
+        <w:t>Sabes</w:t>
+      </w:r>
+      <w:proofErr w:type="spellEnd"/>
+      <w:r>
+        <w:t>, 2011; Wood et al., 2020)</w:t>
       </w:r>
       <w:r>
         <w:fldChar w:fldCharType="end"/>
@@ -8745,7 +9137,7 @@
           <w:u w:val="single"/>
         </w:rPr>
       </w:pPr>
-      <w:del w:id="315" w:author="Jonathan Wood" w:date="2020-08-10T12:59:00Z">
+      <w:del w:id="329" w:author="Jonathan Wood" w:date="2020-08-10T12:59:00Z">
         <w:r>
           <w:rPr>
             <w:i/>
@@ -8755,7 +9147,7 @@
           <w:delText>Confusion Matrices</w:delText>
         </w:r>
       </w:del>
-      <w:ins w:id="316" w:author="Jonathan Wood" w:date="2020-08-10T12:59:00Z">
+      <w:ins w:id="330" w:author="Jonathan Wood" w:date="2020-08-10T12:59:00Z">
         <w:r>
           <w:rPr>
             <w:i/>
@@ -8778,57 +9170,57 @@
       <w:pPr>
         <w:spacing w:line="480" w:lineRule="auto"/>
       </w:pPr>
-      <w:ins w:id="317" w:author="Jonathan Wood" w:date="2020-08-10T13:23:00Z">
+      <w:ins w:id="331" w:author="Jonathan Wood" w:date="2020-08-10T13:23:00Z">
         <w:r>
           <w:t>Because</w:t>
         </w:r>
       </w:ins>
-      <w:ins w:id="318" w:author="Jonathan Wood" w:date="2020-08-12T21:18:00Z">
+      <w:ins w:id="332" w:author="Jonathan Wood" w:date="2020-08-12T21:18:00Z">
         <w:r>
           <w:t xml:space="preserve"> we plan on </w:t>
         </w:r>
       </w:ins>
-      <w:ins w:id="319" w:author="Jonathan Wood" w:date="2020-08-26T15:01:00Z">
+      <w:ins w:id="333" w:author="Jonathan Wood" w:date="2020-08-26T15:01:00Z">
         <w:r>
           <w:t>comparing two models</w:t>
         </w:r>
       </w:ins>
-      <w:ins w:id="320" w:author="Jonathan Wood" w:date="2020-08-12T21:18:00Z">
+      <w:ins w:id="334" w:author="Jonathan Wood" w:date="2020-08-12T21:18:00Z">
         <w:r>
           <w:t xml:space="preserve">, </w:t>
         </w:r>
       </w:ins>
-      <w:ins w:id="321" w:author="Jonathan Wood" w:date="2020-08-26T11:12:00Z">
+      <w:ins w:id="335" w:author="Jonathan Wood" w:date="2020-08-26T11:12:00Z">
         <w:r>
           <w:t>we performed model recovery analysis to 1)</w:t>
         </w:r>
       </w:ins>
-      <w:ins w:id="322" w:author="Jonathan Wood" w:date="2020-08-10T13:25:00Z">
+      <w:ins w:id="336" w:author="Jonathan Wood" w:date="2020-08-10T13:25:00Z">
         <w:r>
           <w:t xml:space="preserve"> </w:t>
         </w:r>
       </w:ins>
-      <w:ins w:id="323" w:author="Jonathan Wood" w:date="2020-08-12T21:18:00Z">
+      <w:ins w:id="337" w:author="Jonathan Wood" w:date="2020-08-12T21:18:00Z">
         <w:r>
           <w:t>determine</w:t>
         </w:r>
       </w:ins>
-      <w:ins w:id="324" w:author="Jonathan Wood" w:date="2020-08-10T13:25:00Z">
+      <w:ins w:id="338" w:author="Jonathan Wood" w:date="2020-08-10T13:25:00Z">
         <w:r>
           <w:t xml:space="preserve"> that the models are distinguishable under idea</w:t>
         </w:r>
       </w:ins>
-      <w:ins w:id="325" w:author="Jonathan Wood" w:date="2020-08-26T14:55:00Z">
+      <w:ins w:id="339" w:author="Jonathan Wood" w:date="2020-08-26T14:55:00Z">
         <w:r>
           <w:t>l</w:t>
         </w:r>
       </w:ins>
-      <w:ins w:id="326" w:author="Jonathan Wood" w:date="2020-08-10T13:25:00Z">
+      <w:ins w:id="340" w:author="Jonathan Wood" w:date="2020-08-10T13:25:00Z">
         <w:r>
           <w:t xml:space="preserve"> circumstances</w:t>
         </w:r>
       </w:ins>
-      <w:ins w:id="327" w:author="Jonathan Wood" w:date="2020-08-10T13:26:00Z">
+      <w:ins w:id="341" w:author="Jonathan Wood" w:date="2020-08-10T13:26:00Z">
         <w:r>
           <w:t xml:space="preserve"> </w:t>
         </w:r>
@@ -8848,42 +9240,42 @@
           <w:fldChar w:fldCharType="end"/>
         </w:r>
       </w:ins>
-      <w:ins w:id="328" w:author="Jonathan Wood" w:date="2020-08-26T11:12:00Z">
+      <w:ins w:id="342" w:author="Jonathan Wood" w:date="2020-08-26T11:12:00Z">
         <w:r>
           <w:t xml:space="preserve"> and 2) </w:t>
         </w:r>
       </w:ins>
-      <w:ins w:id="329" w:author="Jonathan Wood" w:date="2020-08-10T13:26:00Z">
+      <w:ins w:id="343" w:author="Jonathan Wood" w:date="2020-08-10T13:26:00Z">
         <w:r>
           <w:t>to determine the</w:t>
         </w:r>
       </w:ins>
-      <w:ins w:id="330" w:author="Jonathan Wood" w:date="2020-08-12T21:18:00Z">
+      <w:ins w:id="344" w:author="Jonathan Wood" w:date="2020-08-12T21:18:00Z">
         <w:r>
           <w:t xml:space="preserve"> ideal</w:t>
         </w:r>
       </w:ins>
-      <w:ins w:id="331" w:author="Jonathan Wood" w:date="2020-08-10T13:26:00Z">
+      <w:ins w:id="345" w:author="Jonathan Wood" w:date="2020-08-10T13:26:00Z">
         <w:r>
           <w:t xml:space="preserve"> method of model comparison</w:t>
         </w:r>
       </w:ins>
-      <w:ins w:id="332" w:author="Jonathan Wood" w:date="2020-08-26T11:07:00Z">
+      <w:ins w:id="346" w:author="Jonathan Wood" w:date="2020-08-26T11:07:00Z">
         <w:r>
           <w:t xml:space="preserve"> for this situation</w:t>
         </w:r>
       </w:ins>
-      <w:ins w:id="333" w:author="Jonathan Wood" w:date="2020-08-26T11:13:00Z">
+      <w:ins w:id="347" w:author="Jonathan Wood" w:date="2020-08-26T11:13:00Z">
         <w:r>
           <w:t xml:space="preserve"> (between Akaike Information Criterion (AIC) </w:t>
         </w:r>
       </w:ins>
-      <w:ins w:id="334" w:author="Jonathan Wood" w:date="2020-08-26T14:55:00Z">
+      <w:ins w:id="348" w:author="Jonathan Wood" w:date="2020-08-26T14:55:00Z">
         <w:r>
           <w:t>and</w:t>
         </w:r>
       </w:ins>
-      <w:ins w:id="335" w:author="Jonathan Wood" w:date="2020-08-26T11:13:00Z">
+      <w:ins w:id="349" w:author="Jonathan Wood" w:date="2020-08-26T11:13:00Z">
         <w:r>
           <w:t xml:space="preserve"> Bayesian Information Criterion (BIC); </w:t>
         </w:r>
@@ -8891,17 +9283,17 @@
           <w:t>Wilson and Collins, 2019)</w:t>
         </w:r>
       </w:ins>
-      <w:ins w:id="336" w:author="Jonathan Wood" w:date="2020-08-26T11:08:00Z">
+      <w:ins w:id="350" w:author="Jonathan Wood" w:date="2020-08-26T11:08:00Z">
         <w:r>
           <w:t>.</w:t>
         </w:r>
       </w:ins>
-      <w:del w:id="337" w:author="Jonathan Wood" w:date="2020-08-10T13:27:00Z">
+      <w:del w:id="351" w:author="Jonathan Wood" w:date="2020-08-10T13:27:00Z">
         <w:r>
           <w:delText>To determine whether the models are distinguishable and the best method of objective comparison, we performed model recovery</w:delText>
         </w:r>
       </w:del>
-      <w:del w:id="338" w:author="Jonathan Wood" w:date="2020-08-10T13:26:00Z">
+      <w:del w:id="352" w:author="Jonathan Wood" w:date="2020-08-10T13:26:00Z">
         <w:r>
           <w:delText xml:space="preserve"> analysis </w:delText>
         </w:r>
@@ -8921,27 +9313,27 @@
           <w:fldChar w:fldCharType="end"/>
         </w:r>
       </w:del>
-      <w:del w:id="339" w:author="Jonathan Wood" w:date="2020-08-10T13:27:00Z">
+      <w:del w:id="353" w:author="Jonathan Wood" w:date="2020-08-10T13:27:00Z">
         <w:r>
           <w:delText>.</w:delText>
         </w:r>
       </w:del>
-      <w:ins w:id="340" w:author="Jonathan Wood" w:date="2020-08-10T13:27:00Z">
+      <w:ins w:id="354" w:author="Jonathan Wood" w:date="2020-08-10T13:27:00Z">
         <w:r>
           <w:t xml:space="preserve"> </w:t>
         </w:r>
       </w:ins>
-      <w:ins w:id="341" w:author="Jonathan Wood" w:date="2020-08-10T13:30:00Z">
+      <w:ins w:id="355" w:author="Jonathan Wood" w:date="2020-08-10T13:30:00Z">
         <w:r>
           <w:t>We first</w:t>
         </w:r>
       </w:ins>
-      <w:ins w:id="342" w:author="Jonathan Wood" w:date="2020-08-10T13:27:00Z">
+      <w:ins w:id="356" w:author="Jonathan Wood" w:date="2020-08-10T13:27:00Z">
         <w:r>
           <w:t xml:space="preserve"> </w:t>
         </w:r>
       </w:ins>
-      <w:del w:id="343" w:author="Jonathan Wood" w:date="2020-08-10T13:27:00Z">
+      <w:del w:id="357" w:author="Jonathan Wood" w:date="2020-08-10T13:27:00Z">
         <w:r>
           <w:delText xml:space="preserve"> By </w:delText>
         </w:r>
@@ -8949,12 +9341,12 @@
       <w:r>
         <w:t>sequentially simulat</w:t>
       </w:r>
-      <w:ins w:id="344" w:author="Jonathan Wood" w:date="2020-08-10T13:30:00Z">
+      <w:ins w:id="358" w:author="Jonathan Wood" w:date="2020-08-10T13:30:00Z">
         <w:r>
           <w:t>ed</w:t>
         </w:r>
       </w:ins>
-      <w:del w:id="345" w:author="Jonathan Wood" w:date="2020-08-10T13:30:00Z">
+      <w:del w:id="359" w:author="Jonathan Wood" w:date="2020-08-10T13:30:00Z">
         <w:r>
           <w:delText>ing</w:delText>
         </w:r>
@@ -8962,144 +9354,144 @@
       <w:r>
         <w:t xml:space="preserve"> data from each model </w:t>
       </w:r>
-      <w:ins w:id="346" w:author="Jonathan Wood" w:date="2020-08-10T13:29:00Z">
+      <w:ins w:id="360" w:author="Jonathan Wood" w:date="2020-08-10T13:29:00Z">
         <w:r>
           <w:t xml:space="preserve">with randomized parameter values </w:t>
         </w:r>
       </w:ins>
-      <w:ins w:id="347" w:author="Jonathan Wood" w:date="2020-08-10T13:30:00Z">
+      <w:ins w:id="361" w:author="Jonathan Wood" w:date="2020-08-10T13:30:00Z">
         <w:r>
           <w:t>1000 times</w:t>
         </w:r>
       </w:ins>
-      <w:ins w:id="348" w:author="Jonathan Wood" w:date="2020-08-10T13:38:00Z">
+      <w:ins w:id="362" w:author="Jonathan Wood" w:date="2020-08-10T13:38:00Z">
         <w:r>
           <w:t xml:space="preserve"> per condition</w:t>
         </w:r>
       </w:ins>
-      <w:ins w:id="349" w:author="Jonathan Wood" w:date="2020-08-10T13:30:00Z">
+      <w:ins w:id="363" w:author="Jonathan Wood" w:date="2020-08-10T13:30:00Z">
         <w:r>
           <w:t xml:space="preserve">. We then fit </w:t>
         </w:r>
       </w:ins>
-      <w:ins w:id="350" w:author="Jonathan Wood" w:date="2020-08-10T13:31:00Z">
+      <w:ins w:id="364" w:author="Jonathan Wood" w:date="2020-08-10T13:31:00Z">
         <w:r>
           <w:t xml:space="preserve">the simulated data with </w:t>
         </w:r>
       </w:ins>
-      <w:ins w:id="351" w:author="Jonathan Wood" w:date="2020-08-10T13:33:00Z">
+      <w:ins w:id="365" w:author="Jonathan Wood" w:date="2020-08-10T13:33:00Z">
         <w:r>
           <w:t>each</w:t>
         </w:r>
       </w:ins>
-      <w:ins w:id="352" w:author="Jonathan Wood" w:date="2020-08-10T13:31:00Z">
+      <w:ins w:id="366" w:author="Jonathan Wood" w:date="2020-08-10T13:31:00Z">
         <w:r>
           <w:t xml:space="preserve"> model</w:t>
         </w:r>
       </w:ins>
-      <w:ins w:id="353" w:author="Jonathan Wood" w:date="2020-08-12T21:22:00Z">
+      <w:ins w:id="367" w:author="Jonathan Wood" w:date="2020-08-12T21:22:00Z">
         <w:r>
           <w:t xml:space="preserve">, </w:t>
         </w:r>
       </w:ins>
-      <w:ins w:id="354" w:author="Jonathan Wood" w:date="2020-08-10T13:33:00Z">
+      <w:ins w:id="368" w:author="Jonathan Wood" w:date="2020-08-10T13:33:00Z">
         <w:r>
           <w:t>calculat</w:t>
         </w:r>
       </w:ins>
-      <w:ins w:id="355" w:author="Jonathan Wood" w:date="2020-08-12T21:22:00Z">
+      <w:ins w:id="369" w:author="Jonathan Wood" w:date="2020-08-12T21:22:00Z">
         <w:r>
           <w:t>ing</w:t>
         </w:r>
       </w:ins>
-      <w:ins w:id="356" w:author="Jonathan Wood" w:date="2020-08-10T13:33:00Z">
+      <w:ins w:id="370" w:author="Jonathan Wood" w:date="2020-08-10T13:33:00Z">
         <w:r>
           <w:t xml:space="preserve"> the AIC for each of </w:t>
         </w:r>
       </w:ins>
-      <w:ins w:id="357" w:author="Jonathan Wood" w:date="2020-08-12T21:22:00Z">
+      <w:ins w:id="371" w:author="Jonathan Wood" w:date="2020-08-12T21:22:00Z">
         <w:r>
           <w:t>model</w:t>
         </w:r>
       </w:ins>
-      <w:ins w:id="358" w:author="Jonathan Wood" w:date="2020-08-10T13:33:00Z">
+      <w:ins w:id="372" w:author="Jonathan Wood" w:date="2020-08-10T13:33:00Z">
         <w:r>
           <w:t xml:space="preserve"> fit and directly compared the </w:t>
         </w:r>
       </w:ins>
-      <w:ins w:id="359" w:author="Jonathan Wood" w:date="2020-08-26T11:14:00Z">
+      <w:ins w:id="373" w:author="Jonathan Wood" w:date="2020-08-26T11:14:00Z">
         <w:r>
           <w:t>two AIC values</w:t>
         </w:r>
       </w:ins>
-      <w:ins w:id="360" w:author="Jonathan Wood" w:date="2020-08-10T13:34:00Z">
+      <w:ins w:id="374" w:author="Jonathan Wood" w:date="2020-08-10T13:34:00Z">
         <w:r>
           <w:t xml:space="preserve">. </w:t>
         </w:r>
       </w:ins>
-      <w:ins w:id="361" w:author="Jonathan Wood" w:date="2020-08-10T13:42:00Z">
+      <w:ins w:id="375" w:author="Jonathan Wood" w:date="2020-08-10T13:42:00Z">
         <w:r>
           <w:t>A</w:t>
         </w:r>
       </w:ins>
-      <w:ins w:id="362" w:author="Jonathan Wood" w:date="2020-08-10T13:37:00Z">
+      <w:ins w:id="376" w:author="Jonathan Wood" w:date="2020-08-10T13:37:00Z">
         <w:r>
           <w:t xml:space="preserve"> confusion matri</w:t>
         </w:r>
       </w:ins>
-      <w:ins w:id="363" w:author="Jonathan Wood" w:date="2020-08-10T13:42:00Z">
+      <w:ins w:id="377" w:author="Jonathan Wood" w:date="2020-08-10T13:42:00Z">
         <w:r>
           <w:t>x</w:t>
         </w:r>
       </w:ins>
-      <w:ins w:id="364" w:author="Jonathan Wood" w:date="2020-08-10T13:38:00Z">
+      <w:ins w:id="378" w:author="Jonathan Wood" w:date="2020-08-10T13:38:00Z">
         <w:r>
           <w:t xml:space="preserve"> </w:t>
         </w:r>
       </w:ins>
-      <w:ins w:id="365" w:author="Jonathan Wood" w:date="2020-08-12T21:22:00Z">
+      <w:ins w:id="379" w:author="Jonathan Wood" w:date="2020-08-12T21:22:00Z">
         <w:r>
           <w:t xml:space="preserve">summarizes this process, providing </w:t>
         </w:r>
       </w:ins>
-      <w:ins w:id="366" w:author="Jonathan Wood" w:date="2020-08-10T13:39:00Z">
+      <w:ins w:id="380" w:author="Jonathan Wood" w:date="2020-08-10T13:39:00Z">
         <w:r>
           <w:t xml:space="preserve">the probability that </w:t>
         </w:r>
       </w:ins>
-      <w:ins w:id="367" w:author="Jonathan Wood" w:date="2020-08-10T13:40:00Z">
+      <w:ins w:id="381" w:author="Jonathan Wood" w:date="2020-08-10T13:40:00Z">
         <w:r>
           <w:t>the model which generated the simulated data was better fit by itself or the other model.</w:t>
         </w:r>
       </w:ins>
-      <w:ins w:id="368" w:author="Jonathan Wood" w:date="2020-08-10T13:36:00Z">
+      <w:ins w:id="382" w:author="Jonathan Wood" w:date="2020-08-10T13:36:00Z">
         <w:r>
           <w:t xml:space="preserve"> </w:t>
         </w:r>
       </w:ins>
-      <w:moveToRangeStart w:id="369" w:author="Jonathan Wood" w:date="2020-08-10T13:44:00Z" w:name="move47959478"/>
-      <w:moveTo w:id="370" w:author="Jonathan Wood" w:date="2020-08-10T13:44:00Z">
+      <w:moveToRangeStart w:id="383" w:author="Jonathan Wood" w:date="2020-08-10T13:44:00Z" w:name="move47959478"/>
+      <w:moveTo w:id="384" w:author="Jonathan Wood" w:date="2020-08-10T13:44:00Z">
         <w:r>
           <w:t>Ideally, the model that generated simulated data will be better fit by itself than by the other model, resulting in values closer to 1 when comparing the simulations and fits from the same models (lighter colors on main diagonals in Figure 2) and values closer to 0 when comparing simulations and fits from opposing models (duller colors on off-diagonals in Figure 2).</w:t>
         </w:r>
       </w:moveTo>
-      <w:moveToRangeEnd w:id="369"/>
-      <w:del w:id="371" w:author="Jonathan Wood" w:date="2020-08-10T13:36:00Z">
+      <w:moveToRangeEnd w:id="383"/>
+      <w:del w:id="385" w:author="Jonathan Wood" w:date="2020-08-10T13:36:00Z">
         <w:r>
           <w:delText xml:space="preserve">and then </w:delText>
         </w:r>
       </w:del>
-      <w:del w:id="372" w:author="Jonathan Wood" w:date="2020-08-10T13:29:00Z">
+      <w:del w:id="386" w:author="Jonathan Wood" w:date="2020-08-10T13:29:00Z">
         <w:r>
           <w:delText>comparing model fits of</w:delText>
         </w:r>
       </w:del>
-      <w:del w:id="373" w:author="Jonathan Wood" w:date="2020-08-10T13:36:00Z">
+      <w:del w:id="387" w:author="Jonathan Wood" w:date="2020-08-10T13:36:00Z">
         <w:r>
           <w:delText xml:space="preserve"> the simulated data, w</w:delText>
         </w:r>
       </w:del>
-      <w:ins w:id="374" w:author="Jonathan Wood" w:date="2020-08-10T13:43:00Z">
+      <w:ins w:id="388" w:author="Jonathan Wood" w:date="2020-08-10T13:43:00Z">
         <w:r>
           <w:t>In Figure 2, w</w:t>
         </w:r>
@@ -9107,27 +9499,27 @@
       <w:r>
         <w:t>e show</w:t>
       </w:r>
-      <w:ins w:id="375" w:author="Jonathan Wood" w:date="2020-08-10T13:42:00Z">
+      <w:ins w:id="389" w:author="Jonathan Wood" w:date="2020-08-10T13:42:00Z">
         <w:r>
           <w:t xml:space="preserve"> one confusion matrix for each condition and a combined confusion matrix</w:t>
         </w:r>
       </w:ins>
-      <w:ins w:id="376" w:author="Jonathan Wood" w:date="2020-08-10T13:43:00Z">
+      <w:ins w:id="390" w:author="Jonathan Wood" w:date="2020-08-10T13:43:00Z">
         <w:r>
           <w:t xml:space="preserve"> which reveals</w:t>
         </w:r>
       </w:ins>
-      <w:del w:id="377" w:author="Jonathan Wood" w:date="2020-08-10T13:42:00Z">
+      <w:del w:id="391" w:author="Jonathan Wood" w:date="2020-08-10T13:42:00Z">
         <w:r>
           <w:delText xml:space="preserve"> in the confusion matrices </w:delText>
         </w:r>
       </w:del>
-      <w:del w:id="378" w:author="Jonathan Wood" w:date="2020-08-10T13:43:00Z">
+      <w:del w:id="392" w:author="Jonathan Wood" w:date="2020-08-10T13:43:00Z">
         <w:r>
           <w:delText xml:space="preserve">(Figure 2) </w:delText>
         </w:r>
       </w:del>
-      <w:ins w:id="379" w:author="Jonathan Wood" w:date="2020-08-10T13:43:00Z">
+      <w:ins w:id="393" w:author="Jonathan Wood" w:date="2020-08-10T13:43:00Z">
         <w:r>
           <w:t xml:space="preserve"> </w:t>
         </w:r>
@@ -9135,17 +9527,17 @@
       <w:r>
         <w:t>that the models are distinguishable under these ideal circumstances</w:t>
       </w:r>
-      <w:ins w:id="380" w:author="Jonathan Wood" w:date="2020-08-10T13:43:00Z">
+      <w:ins w:id="394" w:author="Jonathan Wood" w:date="2020-08-10T13:43:00Z">
         <w:r>
           <w:t xml:space="preserve"> when using AIC as a</w:t>
         </w:r>
       </w:ins>
-      <w:ins w:id="381" w:author="Jonathan Wood" w:date="2020-08-10T13:50:00Z">
+      <w:ins w:id="395" w:author="Jonathan Wood" w:date="2020-08-10T13:50:00Z">
         <w:r>
           <w:t xml:space="preserve">n objective </w:t>
         </w:r>
       </w:ins>
-      <w:ins w:id="382" w:author="Jonathan Wood" w:date="2020-08-10T13:43:00Z">
+      <w:ins w:id="396" w:author="Jonathan Wood" w:date="2020-08-10T13:43:00Z">
         <w:r>
           <w:t>model comparison criteria</w:t>
         </w:r>
@@ -9153,48 +9545,48 @@
       <w:r>
         <w:t xml:space="preserve">. </w:t>
       </w:r>
-      <w:ins w:id="383" w:author="Jonathan Wood" w:date="2020-08-10T13:44:00Z">
+      <w:ins w:id="397" w:author="Jonathan Wood" w:date="2020-08-10T13:44:00Z">
         <w:r>
           <w:t>We performed the same procedure for BIC, however this analysis re</w:t>
         </w:r>
       </w:ins>
-      <w:ins w:id="384" w:author="Jonathan Wood" w:date="2020-08-10T13:45:00Z">
+      <w:ins w:id="398" w:author="Jonathan Wood" w:date="2020-08-10T13:45:00Z">
         <w:r>
           <w:t xml:space="preserve">vealed worse probabilities </w:t>
         </w:r>
       </w:ins>
-      <w:ins w:id="385" w:author="Jonathan Wood" w:date="2020-08-12T21:23:00Z">
+      <w:ins w:id="399" w:author="Jonathan Wood" w:date="2020-08-12T21:23:00Z">
         <w:r>
           <w:t>in the confusion matrix.</w:t>
         </w:r>
       </w:ins>
-      <w:ins w:id="386" w:author="Jonathan Wood" w:date="2020-08-10T13:45:00Z">
+      <w:ins w:id="400" w:author="Jonathan Wood" w:date="2020-08-10T13:45:00Z">
         <w:r>
           <w:t xml:space="preserve"> Therefore, this analysis demonstrates that the two models are distinguishable under these ideal circumstances and the AIC is a better method of model comparison </w:t>
         </w:r>
       </w:ins>
-      <w:ins w:id="387" w:author="Jonathan Wood" w:date="2020-08-10T13:46:00Z">
+      <w:ins w:id="401" w:author="Jonathan Wood" w:date="2020-08-10T13:46:00Z">
         <w:r>
           <w:t xml:space="preserve">than BIC for the current </w:t>
         </w:r>
       </w:ins>
-      <w:ins w:id="388" w:author="Jonathan Wood" w:date="2020-08-12T21:24:00Z">
+      <w:ins w:id="402" w:author="Jonathan Wood" w:date="2020-08-12T21:24:00Z">
         <w:r>
           <w:t>experiment</w:t>
         </w:r>
       </w:ins>
-      <w:ins w:id="389" w:author="Jonathan Wood" w:date="2020-08-10T13:46:00Z">
+      <w:ins w:id="403" w:author="Jonathan Wood" w:date="2020-08-10T13:46:00Z">
         <w:r>
           <w:t xml:space="preserve">. </w:t>
         </w:r>
       </w:ins>
-      <w:del w:id="390" w:author="Jonathan Wood" w:date="2020-08-10T13:44:00Z">
+      <w:del w:id="404" w:author="Jonathan Wood" w:date="2020-08-10T13:44:00Z">
         <w:r>
           <w:delText xml:space="preserve">A confusion matrix provides the probability that a randomly generated, simulated model is fit better by itself or other models using objective model comparisons. </w:delText>
         </w:r>
       </w:del>
-      <w:moveFromRangeStart w:id="391" w:author="Jonathan Wood" w:date="2020-08-10T13:44:00Z" w:name="move47959478"/>
-      <w:moveFrom w:id="392" w:author="Jonathan Wood" w:date="2020-08-10T13:44:00Z">
+      <w:moveFromRangeStart w:id="405" w:author="Jonathan Wood" w:date="2020-08-10T13:44:00Z" w:name="move47959478"/>
+      <w:moveFrom w:id="406" w:author="Jonathan Wood" w:date="2020-08-10T13:44:00Z">
         <w:r>
           <w:t>Ideally, the model that generated simulated data will be better fit by itself than by the other model</w:t>
         </w:r>
@@ -9246,7 +9638,7 @@
         <w:r>
           <w:t>ur</w:t>
         </w:r>
-        <w:del w:id="393" w:author="Jonathan Wood" w:date="2020-08-10T13:46:00Z">
+        <w:del w:id="407" w:author="Jonathan Wood" w:date="2020-08-10T13:46:00Z">
           <w:r>
             <w:delText>e</w:delText>
           </w:r>
@@ -9258,8 +9650,8 @@
           </w:r>
         </w:del>
       </w:moveFrom>
-      <w:moveFromRangeEnd w:id="391"/>
-      <w:del w:id="394" w:author="Jonathan Wood" w:date="2020-08-10T13:46:00Z">
+      <w:moveFromRangeEnd w:id="405"/>
+      <w:del w:id="408" w:author="Jonathan Wood" w:date="2020-08-10T13:46:00Z">
         <w:r>
           <w:delText xml:space="preserve">We fit the simulated data from each model using </w:delText>
         </w:r>
@@ -9313,7 +9705,15 @@
         <w:spacing w:line="480" w:lineRule="auto"/>
       </w:pPr>
       <w:r>
-        <w:t xml:space="preserve">We simulated both models to demonstrate how each accounts for the </w:t>
+        <w:t xml:space="preserve">We simulated both models to demonstrate how each </w:t>
+      </w:r>
+      <w:proofErr w:type="gramStart"/>
+      <w:r>
+        <w:t>accounts</w:t>
+      </w:r>
+      <w:proofErr w:type="gramEnd"/>
+      <w:r>
+        <w:t xml:space="preserve"> for the </w:t>
       </w:r>
       <w:r>
         <w:t xml:space="preserve">consistency </w:t>
@@ -9379,7 +9779,7 @@
       <w:pPr>
         <w:spacing w:line="480" w:lineRule="auto"/>
       </w:pPr>
-      <w:ins w:id="395" w:author="Jonathan Wood" w:date="2020-08-26T11:04:00Z">
+      <w:ins w:id="409" w:author="Jonathan Wood" w:date="2020-08-26T11:04:00Z">
         <w:r>
           <w:rPr>
             <w:color w:val="222222"/>
@@ -9397,7 +9797,7 @@
           <w:t xml:space="preserve"> </w:t>
         </w:r>
       </w:ins>
-      <w:del w:id="396" w:author="Jonathan Wood" w:date="2020-08-26T11:04:00Z">
+      <w:del w:id="410" w:author="Jonathan Wood" w:date="2020-08-26T11:04:00Z">
         <w:r>
           <w:delText xml:space="preserve">We </w:delText>
         </w:r>
@@ -9411,7 +9811,7 @@
       <w:r>
         <w:t>(</w:t>
       </w:r>
-      <w:bookmarkStart w:id="397" w:name="_Hlk48115962"/>
+      <w:bookmarkStart w:id="411" w:name="_Hlk48115962"/>
       <w:r>
         <w:t>R</w:t>
       </w:r>
@@ -9466,7 +9866,7 @@
       <w:r>
         <w:t xml:space="preserve">. </w:t>
       </w:r>
-      <w:bookmarkEnd w:id="397"/>
+      <w:bookmarkEnd w:id="411"/>
       <w:r>
         <w:t xml:space="preserve">We then simulated our proposed experiment 1000 </w:t>
       </w:r>
@@ -9702,12 +10102,12 @@
       <w:r>
         <w:t>, we should observe differen</w:t>
       </w:r>
-      <w:ins w:id="398" w:author="Jonathan Wood" w:date="2020-08-26T15:07:00Z">
+      <w:ins w:id="412" w:author="Jonathan Wood" w:date="2020-08-26T15:07:00Z">
         <w:r>
           <w:t>t use-dependent biases</w:t>
         </w:r>
       </w:ins>
-      <w:del w:id="399" w:author="Jonathan Wood" w:date="2020-08-26T15:07:00Z">
+      <w:del w:id="413" w:author="Jonathan Wood" w:date="2020-08-26T15:07:00Z">
         <w:r>
           <w:delText>ces</w:delText>
         </w:r>
@@ -9715,7 +10115,7 @@
       <w:r>
         <w:t xml:space="preserve"> between conditions</w:t>
       </w:r>
-      <w:del w:id="400" w:author="Jonathan Wood" w:date="2020-08-26T15:07:00Z">
+      <w:del w:id="414" w:author="Jonathan Wood" w:date="2020-08-26T15:07:00Z">
         <w:r>
           <w:delText xml:space="preserve"> in </w:delText>
         </w:r>
@@ -9844,12 +10244,12 @@
       <w:r>
         <w:t>4.2 cm from the targets</w:t>
       </w:r>
-      <w:ins w:id="401" w:author="Jonathan Wood" w:date="2020-08-26T09:27:00Z">
+      <w:ins w:id="415" w:author="Jonathan Wood" w:date="2020-08-26T09:27:00Z">
         <w:r>
           <w:t xml:space="preserve"> (Figure 4A</w:t>
         </w:r>
       </w:ins>
-      <w:ins w:id="402" w:author="Jonathan Wood" w:date="2020-08-26T15:09:00Z">
+      <w:ins w:id="416" w:author="Jonathan Wood" w:date="2020-08-26T15:09:00Z">
         <w:r>
           <w:t>)</w:t>
         </w:r>
@@ -9878,12 +10278,12 @@
       <w:r>
         <w:t xml:space="preserve">for all). </w:t>
       </w:r>
-      <w:ins w:id="403" w:author="Jonathan Wood" w:date="2020-08-26T09:27:00Z">
+      <w:ins w:id="417" w:author="Jonathan Wood" w:date="2020-08-26T09:27:00Z">
         <w:r>
           <w:t>We also calculated the Initial Bias and Early Was</w:t>
         </w:r>
       </w:ins>
-      <w:ins w:id="404" w:author="Jonathan Wood" w:date="2020-08-26T09:28:00Z">
+      <w:ins w:id="418" w:author="Jonathan Wood" w:date="2020-08-26T09:28:00Z">
         <w:r>
           <w:t xml:space="preserve">hout for those participants who completed both the Constant and high Variability conditions (Figure 4B &amp; C). </w:t>
         </w:r>
@@ -9915,7 +10315,7 @@
       <w:r>
         <w:t>4</w:t>
       </w:r>
-      <w:ins w:id="405" w:author="Jonathan Wood" w:date="2020-08-26T09:26:00Z">
+      <w:ins w:id="419" w:author="Jonathan Wood" w:date="2020-08-26T09:26:00Z">
         <w:r>
           <w:t>D</w:t>
         </w:r>
@@ -10083,7 +10483,15 @@
         <w:fldChar w:fldCharType="separate"/>
       </w:r>
       <w:r>
-        <w:t>Bond KM, Taylor JA (2015) Flexible explicit but rigid implicit learning in a visuomotor adaptation task. J Neurophysiol 113:3836–3849.</w:t>
+        <w:t xml:space="preserve">Bond KM, Taylor JA (2015) Flexible explicit but rigid implicit learning in a visuomotor adaptation task. J </w:t>
+      </w:r>
+      <w:proofErr w:type="spellStart"/>
+      <w:r>
+        <w:t>Neurophysiol</w:t>
+      </w:r>
+      <w:proofErr w:type="spellEnd"/>
+      <w:r>
+        <w:t xml:space="preserve"> 113:3836–3849.</w:t>
       </w:r>
     </w:p>
     <w:p>
@@ -10091,7 +10499,31 @@
         <w:pStyle w:val="Bibliography"/>
       </w:pPr>
       <w:r>
-        <w:t>Cherry-Allen KM, Statton MA, Celnik PA, Bastian AJ (2018) A dual-learning paradigm simultaneously improves multiple features of gait post-stroke. Neurorehabil Neural Repair 32:810–820.</w:t>
+        <w:t xml:space="preserve">Cherry-Allen KM, </w:t>
+      </w:r>
+      <w:proofErr w:type="spellStart"/>
+      <w:r>
+        <w:t>Statton</w:t>
+      </w:r>
+      <w:proofErr w:type="spellEnd"/>
+      <w:r>
+        <w:t xml:space="preserve"> MA, </w:t>
+      </w:r>
+      <w:proofErr w:type="spellStart"/>
+      <w:r>
+        <w:t>Celnik</w:t>
+      </w:r>
+      <w:proofErr w:type="spellEnd"/>
+      <w:r>
+        <w:t xml:space="preserve"> PA, Bastian AJ (2018) A dual-learning paradigm simultaneously improves multiple features of gait post-stroke. </w:t>
+      </w:r>
+      <w:proofErr w:type="spellStart"/>
+      <w:r>
+        <w:t>Neurorehabil</w:t>
+      </w:r>
+      <w:proofErr w:type="spellEnd"/>
+      <w:r>
+        <w:t xml:space="preserve"> Neural Repair 32:810–820.</w:t>
       </w:r>
     </w:p>
     <w:p>
@@ -10099,7 +10531,15 @@
         <w:pStyle w:val="Bibliography"/>
       </w:pPr>
       <w:r>
-        <w:t>Classen J, Liepert J, Wise SP, Hallett M, Cohen LG (1998) Rapid plasticity of human cortical movement representation induced by practice. J Neurophysiol 79:1117–1123.</w:t>
+        <w:t xml:space="preserve">Classen J, Liepert J, Wise SP, Hallett M, Cohen LG (1998) Rapid plasticity of human cortical movement representation induced by practice. J </w:t>
+      </w:r>
+      <w:proofErr w:type="spellStart"/>
+      <w:r>
+        <w:t>Neurophysiol</w:t>
+      </w:r>
+      <w:proofErr w:type="spellEnd"/>
+      <w:r>
+        <w:t xml:space="preserve"> 79:1117–1123.</w:t>
       </w:r>
     </w:p>
     <w:p>
@@ -10107,15 +10547,52 @@
         <w:pStyle w:val="Bibliography"/>
       </w:pPr>
       <w:r>
-        <w:t>Day KA, Leech KA, Roemmich RT, Bastian AJ (2018) Accelerating locomotor savings in learning: compressing four training days to one. J Neurophysiol 119:2100–2113.</w:t>
+        <w:t xml:space="preserve">Day KA, Leech KA, </w:t>
+      </w:r>
+      <w:proofErr w:type="spellStart"/>
+      <w:r>
+        <w:t>Roemmich</w:t>
+      </w:r>
+      <w:proofErr w:type="spellEnd"/>
+      <w:r>
+        <w:t xml:space="preserve"> RT, Bastian AJ (2018) Accelerating locomotor savings in learning: compressing four training days to one. J </w:t>
+      </w:r>
+      <w:proofErr w:type="spellStart"/>
+      <w:r>
+        <w:t>Neurophysiol</w:t>
+      </w:r>
+      <w:proofErr w:type="spellEnd"/>
+      <w:r>
+        <w:t xml:space="preserve"> 119:2100–2113.</w:t>
       </w:r>
     </w:p>
     <w:p>
       <w:pPr>
         <w:pStyle w:val="Bibliography"/>
       </w:pPr>
-      <w:r>
-        <w:t>Diedrichsen J, White O, Newman D, Lally N (2010) Use-dependent and error-based learning of motor behaviors. J Neurosci 30:5159–5166.</w:t>
+      <w:proofErr w:type="spellStart"/>
+      <w:r>
+        <w:t>Diedrichsen</w:t>
+      </w:r>
+      <w:proofErr w:type="spellEnd"/>
+      <w:r>
+        <w:t xml:space="preserve"> J, White O, Newman D, </w:t>
+      </w:r>
+      <w:proofErr w:type="spellStart"/>
+      <w:r>
+        <w:t>Lally</w:t>
+      </w:r>
+      <w:proofErr w:type="spellEnd"/>
+      <w:r>
+        <w:t xml:space="preserve"> N (2010) Use-dependent and error-based learning of motor behaviors. J </w:t>
+      </w:r>
+      <w:proofErr w:type="spellStart"/>
+      <w:r>
+        <w:t>Neurosci</w:t>
+      </w:r>
+      <w:proofErr w:type="spellEnd"/>
+      <w:r>
+        <w:t xml:space="preserve"> 30:5159–5166.</w:t>
       </w:r>
     </w:p>
     <w:p>
@@ -10131,7 +10608,15 @@
         <w:pStyle w:val="Bibliography"/>
       </w:pPr>
       <w:r>
-        <w:t>Finley JM, Long A, Bastian AJ, Torres-Oviedo G (2015) Spatial and Temporal Control Contribute to Step Length Asymmetry During Split-Belt Adaptation and Hemiparetic Gait. Neurorehabil Neural Repair 29:786–795.</w:t>
+        <w:t xml:space="preserve">Finley JM, Long A, Bastian AJ, Torres-Oviedo G (2015) Spatial and Temporal Control Contribute to Step Length Asymmetry During Split-Belt Adaptation and Hemiparetic Gait. </w:t>
+      </w:r>
+      <w:proofErr w:type="spellStart"/>
+      <w:r>
+        <w:t>Neurorehabil</w:t>
+      </w:r>
+      <w:proofErr w:type="spellEnd"/>
+      <w:r>
+        <w:t xml:space="preserve"> Neural Repair 29:786–795.</w:t>
       </w:r>
     </w:p>
     <w:p>
@@ -10139,15 +10624,36 @@
         <w:pStyle w:val="Bibliography"/>
       </w:pPr>
       <w:r>
-        <w:t>French MA, Morton SM, Charalambous CC, Reisman DS (2018) A locomotor learning paradigm using distorted visual feedback elicits strategic learning. J Neurophysiol 120:1923–1931.</w:t>
+        <w:t xml:space="preserve">French MA, Morton SM, Charalambous CC, Reisman DS (2018) A locomotor learning paradigm using distorted visual feedback elicits strategic learning. J </w:t>
+      </w:r>
+      <w:proofErr w:type="spellStart"/>
+      <w:r>
+        <w:t>Neurophysiol</w:t>
+      </w:r>
+      <w:proofErr w:type="spellEnd"/>
+      <w:r>
+        <w:t xml:space="preserve"> 120:1923–1931.</w:t>
       </w:r>
     </w:p>
     <w:p>
       <w:pPr>
         <w:pStyle w:val="Bibliography"/>
       </w:pPr>
-      <w:r>
-        <w:t>Hammerbeck U, Yousif N, Greenwood R, Rothwell JC, Diedrichsen J (2014) Movement speed is biased by prior experience. Journal of Neurophysiology 111:128–134.</w:t>
+      <w:proofErr w:type="spellStart"/>
+      <w:r>
+        <w:t>Hammerbeck</w:t>
+      </w:r>
+      <w:proofErr w:type="spellEnd"/>
+      <w:r>
+        <w:t xml:space="preserve"> U, Yousif N, Greenwood R, Rothwell JC, </w:t>
+      </w:r>
+      <w:proofErr w:type="spellStart"/>
+      <w:r>
+        <w:t>Diedrichsen</w:t>
+      </w:r>
+      <w:proofErr w:type="spellEnd"/>
+      <w:r>
+        <w:t xml:space="preserve"> J (2014) Movement speed is biased by prior experience. Journal of Neurophysiology 111:128–134.</w:t>
       </w:r>
     </w:p>
     <w:p>
@@ -10155,7 +10661,23 @@
         <w:pStyle w:val="Bibliography"/>
       </w:pPr>
       <w:r>
-        <w:t>Hardwick RM, Forrence AD, Krakauer JW, Haith AM (2019) Time-dependent competition between goal-directed and habitual response preparation. Nat Hum Behav 3:1252–1262.</w:t>
+        <w:t xml:space="preserve">Hardwick RM, </w:t>
+      </w:r>
+      <w:proofErr w:type="spellStart"/>
+      <w:r>
+        <w:t>Forrence</w:t>
+      </w:r>
+      <w:proofErr w:type="spellEnd"/>
+      <w:r>
+        <w:t xml:space="preserve"> AD, Krakauer JW, Haith AM (2019) Time-dependent competition between goal-directed and habitual response preparation. Nat Hum </w:t>
+      </w:r>
+      <w:proofErr w:type="spellStart"/>
+      <w:r>
+        <w:t>Behav</w:t>
+      </w:r>
+      <w:proofErr w:type="spellEnd"/>
+      <w:r>
+        <w:t xml:space="preserve"> 3:1252–1262.</w:t>
       </w:r>
     </w:p>
     <w:p>
@@ -10163,7 +10685,23 @@
         <w:pStyle w:val="Bibliography"/>
       </w:pPr>
       <w:r>
-        <w:t>Holmes AP, Blair RC, Watson JD, Ford I (1996) Nonparametric analysis of statistic images from functional mapping experiments. J Cereb Blood Flow Metab 16:7–22.</w:t>
+        <w:t xml:space="preserve">Holmes AP, Blair RC, Watson JD, Ford I (1996) Nonparametric analysis of statistic images from functional mapping experiments. J </w:t>
+      </w:r>
+      <w:proofErr w:type="spellStart"/>
+      <w:r>
+        <w:t>Cereb</w:t>
+      </w:r>
+      <w:proofErr w:type="spellEnd"/>
+      <w:r>
+        <w:t xml:space="preserve"> Blood Flow </w:t>
+      </w:r>
+      <w:proofErr w:type="spellStart"/>
+      <w:r>
+        <w:t>Metab</w:t>
+      </w:r>
+      <w:proofErr w:type="spellEnd"/>
+      <w:r>
+        <w:t xml:space="preserve"> 16:7–22.</w:t>
       </w:r>
     </w:p>
     <w:p>
@@ -10171,7 +10709,23 @@
         <w:pStyle w:val="Bibliography"/>
       </w:pPr>
       <w:r>
-        <w:t>Hussain SJ, Hanson AS, Tseng S-C, Morton SM (2013) A locomotor adaptation including explicit knowledge and removal of postadaptation errors induces complete 24-hour retention. J Neurophysiol 110:916–925.</w:t>
+        <w:t xml:space="preserve">Hussain SJ, Hanson AS, Tseng S-C, Morton SM (2013) A locomotor adaptation including explicit knowledge and removal of </w:t>
+      </w:r>
+      <w:proofErr w:type="spellStart"/>
+      <w:r>
+        <w:t>postadaptation</w:t>
+      </w:r>
+      <w:proofErr w:type="spellEnd"/>
+      <w:r>
+        <w:t xml:space="preserve"> errors induces complete 24-hour retention. J </w:t>
+      </w:r>
+      <w:proofErr w:type="spellStart"/>
+      <w:r>
+        <w:t>Neurophysiol</w:t>
+      </w:r>
+      <w:proofErr w:type="spellEnd"/>
+      <w:r>
+        <w:t xml:space="preserve"> 110:916–925.</w:t>
       </w:r>
     </w:p>
     <w:p>
@@ -10187,39 +10741,91 @@
         <w:pStyle w:val="Bibliography"/>
       </w:pPr>
       <w:r>
-        <w:t>Kim S-J, Mugisha D (2014) Effect of explicit visual feedback distortion on human gait. J Neuroeng Rehabil 11:74.</w:t>
+        <w:t xml:space="preserve">Kim S-J, Mugisha D (2014) Effect of explicit visual feedback distortion on human gait. J </w:t>
+      </w:r>
+      <w:proofErr w:type="spellStart"/>
+      <w:r>
+        <w:t>Neuroeng</w:t>
+      </w:r>
+      <w:proofErr w:type="spellEnd"/>
+      <w:r>
+        <w:t xml:space="preserve"> </w:t>
+      </w:r>
+      <w:proofErr w:type="spellStart"/>
+      <w:r>
+        <w:t>Rehabil</w:t>
+      </w:r>
+      <w:proofErr w:type="spellEnd"/>
+      <w:r>
+        <w:t xml:space="preserve"> 11:74.</w:t>
       </w:r>
     </w:p>
     <w:p>
       <w:pPr>
         <w:pStyle w:val="Bibliography"/>
       </w:pPr>
-      <w:r>
-        <w:t>Kitago T, Ryan SL, Mazzoni P, Krakauer JW, Haith AM (2013) Unlearning versus savings in visuomotor adaptation: comparing effects of washout, passage of time, and removal of errors on motor memory. Front Hum Neurosci 7.</w:t>
+      <w:proofErr w:type="spellStart"/>
+      <w:r>
+        <w:t>Kitago</w:t>
+      </w:r>
+      <w:proofErr w:type="spellEnd"/>
+      <w:r>
+        <w:t xml:space="preserve"> T, Ryan SL, </w:t>
+      </w:r>
+      <w:proofErr w:type="spellStart"/>
+      <w:r>
+        <w:t>Mazzoni</w:t>
+      </w:r>
+      <w:proofErr w:type="spellEnd"/>
+      <w:r>
+        <w:t xml:space="preserve"> P, Krakauer JW, Haith AM (2013) Unlearning versus savings in visuomotor adaptation: comparing effects of washout, passage of time, and removal of errors on motor memory. Front Hum </w:t>
+      </w:r>
+      <w:proofErr w:type="spellStart"/>
+      <w:r>
+        <w:t>Neurosci</w:t>
+      </w:r>
+      <w:proofErr w:type="spellEnd"/>
+      <w:r>
+        <w:t xml:space="preserve"> 7.</w:t>
       </w:r>
     </w:p>
     <w:p>
       <w:pPr>
         <w:pStyle w:val="Bibliography"/>
       </w:pPr>
-      <w:r>
-        <w:t>Körding K (2007) Decision Theory: What “Should” the Nervous System Do? Science 318:606–610.</w:t>
+      <w:proofErr w:type="spellStart"/>
+      <w:r>
+        <w:t>Körding</w:t>
+      </w:r>
+      <w:proofErr w:type="spellEnd"/>
+      <w:r>
+        <w:t xml:space="preserve"> K (2007) Decision Theory: What “Should” the Nervous System Do? Science 318:606–610.</w:t>
       </w:r>
     </w:p>
     <w:p>
       <w:pPr>
         <w:pStyle w:val="Bibliography"/>
       </w:pPr>
-      <w:r>
-        <w:t>Lakens D (2017) Equivalence Tests: A Practical Primer for t Tests, Correlations, and Meta-Analyses. Social Psychological and Personality Science.</w:t>
+      <w:proofErr w:type="spellStart"/>
+      <w:r>
+        <w:t>Lakens</w:t>
+      </w:r>
+      <w:proofErr w:type="spellEnd"/>
+      <w:r>
+        <w:t xml:space="preserve"> D (2017) Equivalence Tests: A Practical Primer for t Tests, Correlations, and Meta-Analyses. Social Psychological and Personality Science.</w:t>
       </w:r>
     </w:p>
     <w:p>
       <w:pPr>
         <w:pStyle w:val="Bibliography"/>
       </w:pPr>
-      <w:r>
-        <w:t>Lakens D (2013) Calculating and reporting effect sizes to facilitate cumulative science: a practical primer for t-tests and ANOVAs. Front Psychol 4.</w:t>
+      <w:proofErr w:type="spellStart"/>
+      <w:r>
+        <w:t>Lakens</w:t>
+      </w:r>
+      <w:proofErr w:type="spellEnd"/>
+      <w:r>
+        <w:t xml:space="preserve"> D (2013) Calculating and reporting effect sizes to facilitate cumulative science: a practical primer for t-tests and ANOVAs. Front Psychol 4.</w:t>
       </w:r>
     </w:p>
     <w:p>
@@ -10227,7 +10833,15 @@
         <w:pStyle w:val="Bibliography"/>
       </w:pPr>
       <w:r>
-        <w:t>Leech KA, Roemmich RT, Bastian AJ (2018) Creating flexible motor memories in human walking. Sci Rep 8:94.</w:t>
+        <w:t xml:space="preserve">Leech KA, </w:t>
+      </w:r>
+      <w:proofErr w:type="spellStart"/>
+      <w:r>
+        <w:t>Roemmich</w:t>
+      </w:r>
+      <w:proofErr w:type="spellEnd"/>
+      <w:r>
+        <w:t xml:space="preserve"> RT, Bastian AJ (2018) Creating flexible motor memories in human walking. Sci Rep 8:94.</w:t>
       </w:r>
     </w:p>
     <w:p>
@@ -10235,7 +10849,23 @@
         <w:pStyle w:val="Bibliography"/>
       </w:pPr>
       <w:r>
-        <w:t>Long AW, Roemmich RT, Bastian AJ (2016) Blocking trial-by-trial error correction does not interfere with motor learning in human walking. J Neurophysiol 115:2341–2348.</w:t>
+        <w:t xml:space="preserve">Long AW, </w:t>
+      </w:r>
+      <w:proofErr w:type="spellStart"/>
+      <w:r>
+        <w:t>Roemmich</w:t>
+      </w:r>
+      <w:proofErr w:type="spellEnd"/>
+      <w:r>
+        <w:t xml:space="preserve"> RT, Bastian AJ (2016) Blocking trial-by-trial error correction does not interfere with motor learning in human walking. J </w:t>
+      </w:r>
+      <w:proofErr w:type="spellStart"/>
+      <w:r>
+        <w:t>Neurophysiol</w:t>
+      </w:r>
+      <w:proofErr w:type="spellEnd"/>
+      <w:r>
+        <w:t xml:space="preserve"> 115:2341–2348.</w:t>
       </w:r>
     </w:p>
     <w:p>
@@ -10243,15 +10873,36 @@
         <w:pStyle w:val="Bibliography"/>
       </w:pPr>
       <w:r>
-        <w:t>Maris E, Oostenveld R (2007) Nonparametric statistical testing of EEG- and MEG-data. Journal of Neuroscience Methods 164:177–190.</w:t>
+        <w:t xml:space="preserve">Maris E, </w:t>
+      </w:r>
+      <w:proofErr w:type="spellStart"/>
+      <w:r>
+        <w:t>Oostenveld</w:t>
+      </w:r>
+      <w:proofErr w:type="spellEnd"/>
+      <w:r>
+        <w:t xml:space="preserve"> R (2007) Nonparametric statistical testing of EEG- and MEG-data. Journal of Neuroscience Methods 164:177–190.</w:t>
       </w:r>
     </w:p>
     <w:p>
       <w:pPr>
         <w:pStyle w:val="Bibliography"/>
       </w:pPr>
-      <w:r>
-        <w:t>Mawase F, Lopez D, Celnik PA, Haith AM (2018) Movement Repetition Facilitates Response Preparation. Cell Reports 24:801–808.</w:t>
+      <w:proofErr w:type="spellStart"/>
+      <w:r>
+        <w:t>Mawase</w:t>
+      </w:r>
+      <w:proofErr w:type="spellEnd"/>
+      <w:r>
+        <w:t xml:space="preserve"> F, Lopez D, </w:t>
+      </w:r>
+      <w:proofErr w:type="spellStart"/>
+      <w:r>
+        <w:t>Celnik</w:t>
+      </w:r>
+      <w:proofErr w:type="spellEnd"/>
+      <w:r>
+        <w:t xml:space="preserve"> PA, Haith AM (2018) Movement Repetition Facilitates Response Preparation. Cell Reports 24:801–808.</w:t>
       </w:r>
     </w:p>
     <w:p>
@@ -10266,8 +10917,45 @@
       <w:pPr>
         <w:pStyle w:val="Bibliography"/>
       </w:pPr>
-      <w:r>
-        <w:t>Orban de Xivry J-J, Criscimagna-Hemminger SE, Shadmehr R (2011) Contributions of the motor cortex to adaptive control of reaching depend on the perturbation schedule. Cereb Cortex 21:1475–1484.</w:t>
+      <w:proofErr w:type="spellStart"/>
+      <w:r>
+        <w:t>Orban</w:t>
+      </w:r>
+      <w:proofErr w:type="spellEnd"/>
+      <w:r>
+        <w:t xml:space="preserve"> de </w:t>
+      </w:r>
+      <w:proofErr w:type="spellStart"/>
+      <w:r>
+        <w:t>Xivry</w:t>
+      </w:r>
+      <w:proofErr w:type="spellEnd"/>
+      <w:r>
+        <w:t xml:space="preserve"> J-J, </w:t>
+      </w:r>
+      <w:proofErr w:type="spellStart"/>
+      <w:r>
+        <w:t>Criscimagna-Hemminger</w:t>
+      </w:r>
+      <w:proofErr w:type="spellEnd"/>
+      <w:r>
+        <w:t xml:space="preserve"> SE, </w:t>
+      </w:r>
+      <w:proofErr w:type="spellStart"/>
+      <w:r>
+        <w:t>Shadmehr</w:t>
+      </w:r>
+      <w:proofErr w:type="spellEnd"/>
+      <w:r>
+        <w:t xml:space="preserve"> R (2011) Contributions of the motor cortex to adaptive control of reaching depend on the perturbation schedule. </w:t>
+      </w:r>
+      <w:proofErr w:type="spellStart"/>
+      <w:r>
+        <w:t>Cereb</w:t>
+      </w:r>
+      <w:proofErr w:type="spellEnd"/>
+      <w:r>
+        <w:t xml:space="preserve"> Cortex 21:1475–1484.</w:t>
       </w:r>
     </w:p>
     <w:p>
@@ -10275,7 +10963,23 @@
         <w:pStyle w:val="Bibliography"/>
       </w:pPr>
       <w:r>
-        <w:t>Sánchez N, Simha SN, Donelan JM, Finley JM (2020) Using asymmetry to your advantage: learning to acquire and accept external assistance during prolonged split-belt walking (preprint). Neuroscience.</w:t>
+        <w:t xml:space="preserve">Sánchez N, </w:t>
+      </w:r>
+      <w:proofErr w:type="spellStart"/>
+      <w:r>
+        <w:t>Simha</w:t>
+      </w:r>
+      <w:proofErr w:type="spellEnd"/>
+      <w:r>
+        <w:t xml:space="preserve"> SN, </w:t>
+      </w:r>
+      <w:proofErr w:type="spellStart"/>
+      <w:r>
+        <w:t>Donelan</w:t>
+      </w:r>
+      <w:proofErr w:type="spellEnd"/>
+      <w:r>
+        <w:t xml:space="preserve"> JM, Finley JM (2020) Using asymmetry to your advantage: learning to acquire and accept external assistance during prolonged split-belt walking (preprint). Neuroscience.</w:t>
       </w:r>
     </w:p>
     <w:p>
@@ -10290,16 +10994,50 @@
       <w:pPr>
         <w:pStyle w:val="Bibliography"/>
       </w:pPr>
-      <w:r>
-        <w:t>Statton MA, Toliver A, Bastian AJ (2016) A dual-learning paradigm can simultaneously train multiple characteristics of walking. J Neurophysiol 115:2692–2700.</w:t>
+      <w:proofErr w:type="spellStart"/>
+      <w:r>
+        <w:t>Statton</w:t>
+      </w:r>
+      <w:proofErr w:type="spellEnd"/>
+      <w:r>
+        <w:t xml:space="preserve"> MA, Toliver A, Bastian AJ (2016) A dual-learning paradigm can simultaneously train multiple characteristics of walking. J </w:t>
+      </w:r>
+      <w:proofErr w:type="spellStart"/>
+      <w:r>
+        <w:t>Neurophysiol</w:t>
+      </w:r>
+      <w:proofErr w:type="spellEnd"/>
+      <w:r>
+        <w:t xml:space="preserve"> 115:2692–2700.</w:t>
       </w:r>
     </w:p>
     <w:p>
       <w:pPr>
         <w:pStyle w:val="Bibliography"/>
       </w:pPr>
-      <w:r>
-        <w:t>Verstynen T, Sabes PN (2011) How each movement changes the next: an experimental and theoretical study of fast adaptive priors in reaching. J Neurosci 31:10050–10059.</w:t>
+      <w:proofErr w:type="spellStart"/>
+      <w:r>
+        <w:t>Verstynen</w:t>
+      </w:r>
+      <w:proofErr w:type="spellEnd"/>
+      <w:r>
+        <w:t xml:space="preserve"> T, </w:t>
+      </w:r>
+      <w:proofErr w:type="spellStart"/>
+      <w:r>
+        <w:t>Sabes</w:t>
+      </w:r>
+      <w:proofErr w:type="spellEnd"/>
+      <w:r>
+        <w:t xml:space="preserve"> PN (2011) How each movement changes the next: an experimental and theoretical study of fast adaptive priors in reaching. J </w:t>
+      </w:r>
+      <w:proofErr w:type="spellStart"/>
+      <w:r>
+        <w:t>Neurosci</w:t>
+      </w:r>
+      <w:proofErr w:type="spellEnd"/>
+      <w:r>
+        <w:t xml:space="preserve"> 31:10050–10059.</w:t>
       </w:r>
     </w:p>
     <w:p>
@@ -10307,7 +11045,23 @@
         <w:pStyle w:val="Bibliography"/>
       </w:pPr>
       <w:r>
-        <w:t>Wei K, Körding K (2009) Relevance of error: what drives motor adaptation? J Neurophysiol 101:655–664.</w:t>
+        <w:t xml:space="preserve">Wei K, </w:t>
+      </w:r>
+      <w:proofErr w:type="spellStart"/>
+      <w:r>
+        <w:t>Körding</w:t>
+      </w:r>
+      <w:proofErr w:type="spellEnd"/>
+      <w:r>
+        <w:t xml:space="preserve"> K (2009) Relevance of error: what drives motor adaptation? J </w:t>
+      </w:r>
+      <w:proofErr w:type="spellStart"/>
+      <w:r>
+        <w:t>Neurophysiol</w:t>
+      </w:r>
+      <w:proofErr w:type="spellEnd"/>
+      <w:r>
+        <w:t xml:space="preserve"> 101:655–664.</w:t>
       </w:r>
     </w:p>
     <w:p>
@@ -10315,7 +11069,23 @@
         <w:pStyle w:val="Bibliography"/>
       </w:pPr>
       <w:r>
-        <w:t>Wilson RC, Collins AG (2019) Ten simple rules for the computational modeling of behavioral data. eLife 8:e49547.</w:t>
+        <w:t xml:space="preserve">Wilson RC, Collins AG (2019) Ten simple rules for the computational modeling of behavioral data. </w:t>
+      </w:r>
+      <w:proofErr w:type="spellStart"/>
+      <w:r>
+        <w:t>eLife</w:t>
+      </w:r>
+      <w:proofErr w:type="spellEnd"/>
+      <w:r>
+        <w:t xml:space="preserve"> </w:t>
+      </w:r>
+      <w:proofErr w:type="gramStart"/>
+      <w:r>
+        <w:t>8:e</w:t>
+      </w:r>
+      <w:proofErr w:type="gramEnd"/>
+      <w:r>
+        <w:t>49547.</w:t>
       </w:r>
     </w:p>
     <w:p>
@@ -10323,7 +11093,23 @@
         <w:pStyle w:val="Bibliography"/>
       </w:pPr>
       <w:r>
-        <w:t>Wong AL, Goldsmith J, Forrence AD, Haith AM, Krakauer JW (2017) Reaction times can reflect habits rather than computations. Elife 6.</w:t>
+        <w:t xml:space="preserve">Wong AL, Goldsmith J, </w:t>
+      </w:r>
+      <w:proofErr w:type="spellStart"/>
+      <w:r>
+        <w:t>Forrence</w:t>
+      </w:r>
+      <w:proofErr w:type="spellEnd"/>
+      <w:r>
+        <w:t xml:space="preserve"> AD, Haith AM, Krakauer JW (2017) Reaction times can reflect habits rather than computations. </w:t>
+      </w:r>
+      <w:proofErr w:type="spellStart"/>
+      <w:r>
+        <w:t>Elife</w:t>
+      </w:r>
+      <w:proofErr w:type="spellEnd"/>
+      <w:r>
+        <w:t xml:space="preserve"> 6.</w:t>
       </w:r>
     </w:p>
     <w:p>
@@ -10338,8 +11124,21 @@
       <w:pPr>
         <w:pStyle w:val="Bibliography"/>
       </w:pPr>
-      <w:r>
-        <w:t>Zeni JA, Richards JG, Higginson JS (2008) Two simple methods for determining gait events during treadmill and overground walking using kinematic data. Gait &amp; Posture 27:710–714.</w:t>
+      <w:proofErr w:type="spellStart"/>
+      <w:r>
+        <w:t>Zeni</w:t>
+      </w:r>
+      <w:proofErr w:type="spellEnd"/>
+      <w:r>
+        <w:t xml:space="preserve"> JA, Richards JG, Higginson JS (2008) Two simple methods for determining gait events during treadmill and </w:t>
+      </w:r>
+      <w:proofErr w:type="spellStart"/>
+      <w:r>
+        <w:t>overground</w:t>
+      </w:r>
+      <w:proofErr w:type="spellEnd"/>
+      <w:r>
+        <w:t xml:space="preserve"> walking using kinematic data. Gait &amp; Posture 27:710–714.</w:t>
       </w:r>
     </w:p>
     <w:p>
@@ -10414,7 +11213,15 @@
         <w:t xml:space="preserve">(A) </w:t>
       </w:r>
       <w:r>
-        <w:t xml:space="preserve">Participants will walk on a treadmill while watching feedback of their step length. Their step lengths will be represented as a blue (left) and green (right) bar which increases in height during the swing phase and holds on the screen at the moment of heel strike. </w:t>
+        <w:t xml:space="preserve">Participants will walk on a treadmill while watching feedback of their step length. Their step lengths will be represented as a blue (left) and green (right) bar which increases in height during the swing phase and holds on the screen </w:t>
+      </w:r>
+      <w:proofErr w:type="gramStart"/>
+      <w:r>
+        <w:t>at the moment</w:t>
+      </w:r>
+      <w:proofErr w:type="gramEnd"/>
+      <w:r>
+        <w:t xml:space="preserve"> of heel strike. </w:t>
       </w:r>
       <w:r>
         <w:rPr>
@@ -10658,7 +11465,7 @@
       <w:r>
         <w:t xml:space="preserve">. The first </w:t>
       </w:r>
-      <w:ins w:id="406" w:author="Jonathan Wood" w:date="2020-08-26T09:35:00Z">
+      <w:ins w:id="420" w:author="Jonathan Wood" w:date="2020-08-26T09:35:00Z">
         <w:r>
           <w:t xml:space="preserve">10 strides of the Learning phase and the first </w:t>
         </w:r>
@@ -10726,7 +11533,15 @@
         <w:t>Washout is</w:t>
       </w:r>
       <w:r>
-        <w:t xml:space="preserve"> strides 6-30 of the Washout phase. </w:t>
+        <w:t xml:space="preserve"> strides 6-30 of the Washout </w:t>
+      </w:r>
+      <w:proofErr w:type="gramStart"/>
+      <w:r>
+        <w:t>phase</w:t>
+      </w:r>
+      <w:proofErr w:type="gramEnd"/>
+      <w:r>
+        <w:t xml:space="preserve">. </w:t>
       </w:r>
       <w:r>
         <w:rPr>
@@ -10783,7 +11598,7 @@
       <w:r>
         <w:t xml:space="preserve"> </w:t>
       </w:r>
-      <w:ins w:id="407" w:author="Jonathan Wood" w:date="2020-08-26T08:17:00Z">
+      <w:ins w:id="421" w:author="Jonathan Wood" w:date="2020-08-26T08:17:00Z">
         <w:r>
           <w:rPr>
             <w:b/>
@@ -10795,37 +11610,45 @@
           <w:t xml:space="preserve"> Stride by stride data for </w:t>
         </w:r>
       </w:ins>
-      <w:ins w:id="408" w:author="Jonathan Wood" w:date="2020-08-26T08:18:00Z">
+      <w:ins w:id="422" w:author="Jonathan Wood" w:date="2020-08-26T08:18:00Z">
         <w:r>
           <w:t xml:space="preserve">individual participants and the mean for the Constant condition (top) and the High Variability condition (bottom). </w:t>
         </w:r>
       </w:ins>
-      <w:ins w:id="409" w:author="Jonathan Wood" w:date="2020-08-26T08:20:00Z">
-        <w:r>
-          <w:t>Two participants completed both conditions, one participant completed the High Variability condition only but a technical bug in the code</w:t>
-        </w:r>
-      </w:ins>
-      <w:ins w:id="410" w:author="Jonathan Wood" w:date="2020-08-26T08:21:00Z">
+      <w:ins w:id="423" w:author="Jonathan Wood" w:date="2020-08-26T08:20:00Z">
+        <w:r>
+          <w:t xml:space="preserve">Two participants completed both conditions, one participant completed the High Variability condition only but a technical bug in the </w:t>
+        </w:r>
+        <w:proofErr w:type="gramStart"/>
+        <w:r>
+          <w:t>code</w:t>
+        </w:r>
+      </w:ins>
+      <w:ins w:id="424" w:author="Jonathan Wood" w:date="2020-08-26T08:21:00Z">
         <w:r>
           <w:t xml:space="preserve"> </w:t>
         </w:r>
       </w:ins>
-      <w:ins w:id="411" w:author="Jonathan Wood" w:date="2020-08-26T15:14:00Z">
-        <w:r>
-          <w:t>switched conditions to Consistent so we do not show the rest of the data for this person</w:t>
-        </w:r>
-      </w:ins>
-      <w:ins w:id="412" w:author="Jonathan Wood" w:date="2020-08-26T08:21:00Z">
+      <w:ins w:id="425" w:author="Jonathan Wood" w:date="2020-08-26T15:14:00Z">
+        <w:r>
+          <w:t>switched</w:t>
+        </w:r>
+        <w:proofErr w:type="gramEnd"/>
+        <w:r>
+          <w:t xml:space="preserve"> conditions to Consistent so we do not show the rest of the data for this person</w:t>
+        </w:r>
+      </w:ins>
+      <w:ins w:id="426" w:author="Jonathan Wood" w:date="2020-08-26T08:21:00Z">
         <w:r>
           <w:t xml:space="preserve">. </w:t>
         </w:r>
       </w:ins>
-      <w:ins w:id="413" w:author="Jonathan Wood" w:date="2020-08-26T08:19:00Z">
+      <w:ins w:id="427" w:author="Jonathan Wood" w:date="2020-08-26T08:19:00Z">
         <w:r>
           <w:t xml:space="preserve">Each phase (Baseline, Learning, Washout) was truncated to the length of the shortest phase and strides were averaged in bins of 3. </w:t>
         </w:r>
       </w:ins>
-      <w:ins w:id="414" w:author="Jonathan Wood" w:date="2020-08-26T08:22:00Z">
+      <w:ins w:id="428" w:author="Jonathan Wood" w:date="2020-08-26T08:22:00Z">
         <w:r>
           <w:rPr>
             <w:b/>
@@ -10844,22 +11667,22 @@
           <w:t>(C)</w:t>
         </w:r>
       </w:ins>
-      <w:ins w:id="415" w:author="Jonathan Wood" w:date="2020-08-26T08:23:00Z">
+      <w:ins w:id="429" w:author="Jonathan Wood" w:date="2020-08-26T08:23:00Z">
         <w:r>
           <w:t xml:space="preserve"> </w:t>
         </w:r>
       </w:ins>
-      <w:ins w:id="416" w:author="Jonathan Wood" w:date="2020-08-26T08:25:00Z">
+      <w:ins w:id="430" w:author="Jonathan Wood" w:date="2020-08-26T08:25:00Z">
         <w:r>
           <w:t>A</w:t>
         </w:r>
       </w:ins>
-      <w:ins w:id="417" w:author="Jonathan Wood" w:date="2020-08-26T08:23:00Z">
+      <w:ins w:id="431" w:author="Jonathan Wood" w:date="2020-08-26T08:23:00Z">
         <w:r>
           <w:t>ftereffects for the two participants who completed both conditions.</w:t>
         </w:r>
       </w:ins>
-      <w:ins w:id="418" w:author="Jonathan Wood" w:date="2020-08-26T08:25:00Z">
+      <w:ins w:id="432" w:author="Jonathan Wood" w:date="2020-08-26T08:25:00Z">
         <w:r>
           <w:t xml:space="preserve"> </w:t>
         </w:r>
@@ -10884,17 +11707,17 @@
           <w:t xml:space="preserve"> Early Washout is the mean of strides 6 </w:t>
         </w:r>
       </w:ins>
-      <w:ins w:id="419" w:author="Jonathan Wood" w:date="2020-08-26T08:26:00Z">
+      <w:ins w:id="433" w:author="Jonathan Wood" w:date="2020-08-26T08:26:00Z">
         <w:r>
           <w:t>– 30 for the Washout phase.</w:t>
         </w:r>
       </w:ins>
-      <w:ins w:id="420" w:author="Jonathan Wood" w:date="2020-08-26T08:23:00Z">
+      <w:ins w:id="434" w:author="Jonathan Wood" w:date="2020-08-26T08:23:00Z">
         <w:r>
           <w:t xml:space="preserve"> </w:t>
         </w:r>
       </w:ins>
-      <w:del w:id="421" w:author="Jonathan Wood" w:date="2020-08-26T08:24:00Z">
+      <w:del w:id="435" w:author="Jonathan Wood" w:date="2020-08-26T08:24:00Z">
         <w:r>
           <w:delText xml:space="preserve">Mean values are represented as </w:delText>
         </w:r>
@@ -10911,7 +11734,7 @@
           <w:delText xml:space="preserve"> individual participants as dots. </w:delText>
         </w:r>
       </w:del>
-      <w:ins w:id="422" w:author="Jonathan Wood" w:date="2020-08-26T08:24:00Z">
+      <w:ins w:id="436" w:author="Jonathan Wood" w:date="2020-08-26T08:24:00Z">
         <w:r>
           <w:rPr>
             <w:b/>

</xml_diff>